<commit_message>
maquette de premiere fini, models cree, migration cree
</commit_message>
<xml_diff>
--- a/Conception-prealable/Cahier des Charges.docx
+++ b/Conception-prealable/Cahier des Charges.docx
@@ -6,6 +6,76 @@
       <w:pPr>
         <w:jc w:val="center"/>
         <w:rPr>
+          <w:sz w:val="40"/>
+          <w:szCs w:val="40"/>
+        </w:rPr>
+      </w:pPr>
+      <w:r>
+        <w:rPr>
+          <w:b/>
+          <w:bCs/>
+          <w:sz w:val="40"/>
+          <w:szCs w:val="40"/>
+        </w:rPr>
+        <w:t>CAHIER DES CHARGES</w:t>
+      </w:r>
+    </w:p>
+    <w:p/>
+    <w:p/>
+    <w:p>
+      <w:r>
+        <w:rPr>
+          <w:noProof/>
+        </w:rPr>
+        <w:drawing>
+          <wp:inline distT="0" distB="0" distL="0" distR="0" wp14:anchorId="225D1940" wp14:editId="0C04CEBC">
+            <wp:extent cx="5760720" cy="3973195"/>
+            <wp:effectExtent l="0" t="0" r="0" b="8255"/>
+            <wp:docPr id="1" name="Image 1"/>
+            <wp:cNvGraphicFramePr>
+              <a:graphicFrameLocks xmlns:a="http://schemas.openxmlformats.org/drawingml/2006/main" noChangeAspect="1"/>
+            </wp:cNvGraphicFramePr>
+            <a:graphic xmlns:a="http://schemas.openxmlformats.org/drawingml/2006/main">
+              <a:graphicData uri="http://schemas.openxmlformats.org/drawingml/2006/picture">
+                <pic:pic xmlns:pic="http://schemas.openxmlformats.org/drawingml/2006/picture">
+                  <pic:nvPicPr>
+                    <pic:cNvPr id="1" name="Image 1"/>
+                    <pic:cNvPicPr/>
+                  </pic:nvPicPr>
+                  <pic:blipFill>
+                    <a:blip r:embed="rId7">
+                      <a:extLst>
+                        <a:ext uri="{28A0092B-C50C-407E-A947-70E740481C1C}">
+                          <a14:useLocalDpi xmlns:a14="http://schemas.microsoft.com/office/drawing/2010/main" val="0"/>
+                        </a:ext>
+                      </a:extLst>
+                    </a:blip>
+                    <a:stretch>
+                      <a:fillRect/>
+                    </a:stretch>
+                  </pic:blipFill>
+                  <pic:spPr>
+                    <a:xfrm>
+                      <a:off x="0" y="0"/>
+                      <a:ext cx="5760720" cy="3973195"/>
+                    </a:xfrm>
+                    <a:prstGeom prst="rect">
+                      <a:avLst/>
+                    </a:prstGeom>
+                  </pic:spPr>
+                </pic:pic>
+              </a:graphicData>
+            </a:graphic>
+          </wp:inline>
+        </w:drawing>
+      </w:r>
+    </w:p>
+    <w:p/>
+    <w:p/>
+    <w:p/>
+    <w:p>
+      <w:pPr>
+        <w:rPr>
           <w:b/>
           <w:bCs/>
           <w:sz w:val="28"/>
@@ -19,11 +89,362 @@
           <w:sz w:val="28"/>
           <w:szCs w:val="28"/>
         </w:rPr>
-        <w:t>CAHIER DES CHARGES</w:t>
-      </w:r>
-    </w:p>
-    <w:p>
-      <w:pPr>
+        <w:t>CREATION D’UN SITE INTERNET</w:t>
+      </w:r>
+    </w:p>
+    <w:p/>
+    <w:p/>
+    <w:p/>
+    <w:p>
+      <w:r>
+        <w:rPr>
+          <w:b/>
+          <w:bCs/>
+        </w:rPr>
+        <w:t xml:space="preserve">Nom du projet : </w:t>
+      </w:r>
+      <w:r>
+        <w:rPr>
+          <w:b/>
+          <w:bCs/>
+        </w:rPr>
+        <w:t xml:space="preserve"> </w:t>
+      </w:r>
+      <w:r>
+        <w:t>Stars of football</w:t>
+      </w:r>
+    </w:p>
+    <w:p>
+      <w:r>
+        <w:rPr>
+          <w:b/>
+          <w:bCs/>
+        </w:rPr>
+        <w:t>Fait par :</w:t>
+      </w:r>
+      <w:r>
+        <w:t xml:space="preserve"> Cyril Valette</w:t>
+      </w:r>
+    </w:p>
+    <w:p>
+      <w:r>
+        <w:rPr>
+          <w:b/>
+          <w:bCs/>
+        </w:rPr>
+        <w:t xml:space="preserve">Fait pour : </w:t>
+      </w:r>
+      <w:r>
+        <w:t>Le titre de développeur Web et Mobile</w:t>
+      </w:r>
+    </w:p>
+    <w:p/>
+    <w:p/>
+    <w:p/>
+    <w:p/>
+    <w:p>
+      <w:pPr>
+        <w:jc w:val="center"/>
+        <w:rPr>
+          <w:b/>
+          <w:bCs/>
+        </w:rPr>
+      </w:pPr>
+    </w:p>
+    <w:p>
+      <w:pPr>
+        <w:jc w:val="center"/>
+        <w:rPr>
+          <w:b/>
+          <w:bCs/>
+          <w:sz w:val="32"/>
+          <w:szCs w:val="32"/>
+          <w:u w:val="single"/>
+        </w:rPr>
+      </w:pPr>
+      <w:r>
+        <w:rPr>
+          <w:b/>
+          <w:bCs/>
+          <w:sz w:val="32"/>
+          <w:szCs w:val="32"/>
+          <w:u w:val="single"/>
+        </w:rPr>
+        <w:t>SOMMAIRE</w:t>
+      </w:r>
+    </w:p>
+    <w:p>
+      <w:pPr>
+        <w:jc w:val="center"/>
+        <w:rPr>
+          <w:b/>
+          <w:bCs/>
+        </w:rPr>
+      </w:pPr>
+    </w:p>
+    <w:p/>
+    <w:p/>
+    <w:p>
+      <w:pPr>
+        <w:pStyle w:val="Corps"/>
+        <w:numPr>
+          <w:ilvl w:val="0"/>
+          <w:numId w:val="1"/>
+        </w:numPr>
+      </w:pPr>
+      <w:r>
+        <w:rPr>
+          <w:rFonts w:eastAsia="Arial Unicode MS" w:cs="Arial Unicode MS"/>
+        </w:rPr>
+        <w:t>Présentation du Projet :</w:t>
+      </w:r>
+    </w:p>
+    <w:p>
+      <w:pPr>
+        <w:pStyle w:val="Corps"/>
+        <w:numPr>
+          <w:ilvl w:val="0"/>
+          <w:numId w:val="2"/>
+        </w:numPr>
+      </w:pPr>
+      <w:r>
+        <w:rPr>
+          <w:rFonts w:eastAsia="Arial Unicode MS" w:cs="Arial Unicode MS"/>
+        </w:rPr>
+        <w:t xml:space="preserve">1. Les objectifs du site </w:t>
+      </w:r>
+    </w:p>
+    <w:p>
+      <w:pPr>
+        <w:pStyle w:val="Corps"/>
+        <w:numPr>
+          <w:ilvl w:val="0"/>
+          <w:numId w:val="3"/>
+        </w:numPr>
+      </w:pPr>
+      <w:r>
+        <w:rPr>
+          <w:rFonts w:eastAsia="Arial Unicode MS" w:cs="Arial Unicode MS"/>
+        </w:rPr>
+        <w:t xml:space="preserve">2. Les cibles </w:t>
+      </w:r>
+    </w:p>
+    <w:p>
+      <w:pPr>
+        <w:pStyle w:val="Corps"/>
+        <w:numPr>
+          <w:ilvl w:val="0"/>
+          <w:numId w:val="4"/>
+        </w:numPr>
+      </w:pPr>
+      <w:r>
+        <w:rPr>
+          <w:rFonts w:eastAsia="Arial Unicode MS" w:cs="Arial Unicode MS"/>
+        </w:rPr>
+        <w:t xml:space="preserve">3. Les objectifs quantitatifs </w:t>
+      </w:r>
+    </w:p>
+    <w:p>
+      <w:pPr>
+        <w:pStyle w:val="Corps"/>
+        <w:numPr>
+          <w:ilvl w:val="0"/>
+          <w:numId w:val="5"/>
+        </w:numPr>
+      </w:pPr>
+      <w:r>
+        <w:rPr>
+          <w:rFonts w:eastAsia="Arial Unicode MS" w:cs="Arial Unicode MS"/>
+        </w:rPr>
+        <w:t xml:space="preserve">4. Périmètre du projet </w:t>
+      </w:r>
+    </w:p>
+    <w:p>
+      <w:pPr>
+        <w:pStyle w:val="Corps"/>
+        <w:ind w:left="390"/>
+      </w:pPr>
+    </w:p>
+    <w:p>
+      <w:pPr>
+        <w:pStyle w:val="Corps"/>
+        <w:ind w:left="390"/>
+      </w:pPr>
+    </w:p>
+    <w:p>
+      <w:pPr>
+        <w:pStyle w:val="Corps"/>
+        <w:ind w:left="390"/>
+      </w:pPr>
+    </w:p>
+    <w:p>
+      <w:pPr>
+        <w:pStyle w:val="Corps"/>
+        <w:numPr>
+          <w:ilvl w:val="0"/>
+          <w:numId w:val="1"/>
+        </w:numPr>
+      </w:pPr>
+      <w:r>
+        <w:rPr>
+          <w:rFonts w:eastAsia="Arial Unicode MS" w:cs="Arial Unicode MS"/>
+        </w:rPr>
+        <w:t>Graphisme et ergonomie :</w:t>
+      </w:r>
+    </w:p>
+    <w:p>
+      <w:pPr>
+        <w:pStyle w:val="Corps"/>
+      </w:pPr>
+      <w:r>
+        <w:rPr>
+          <w:rFonts w:eastAsia="Arial Unicode MS" w:cs="Arial Unicode MS"/>
+        </w:rPr>
+        <w:t>B.    1. La charte graphique</w:t>
+      </w:r>
+    </w:p>
+    <w:p>
+      <w:pPr>
+        <w:pStyle w:val="Corps"/>
+        <w:rPr>
+          <w:rFonts w:eastAsia="Arial Unicode MS" w:cs="Arial Unicode MS"/>
+        </w:rPr>
+      </w:pPr>
+      <w:r>
+        <w:rPr>
+          <w:rFonts w:eastAsia="Arial Unicode MS" w:cs="Arial Unicode MS"/>
+        </w:rPr>
+        <w:t>B.    2. Wireframe et Maquettage</w:t>
+      </w:r>
+    </w:p>
+    <w:p>
+      <w:pPr>
+        <w:pStyle w:val="Corps"/>
+        <w:rPr>
+          <w:rFonts w:eastAsia="Arial Unicode MS" w:cs="Arial Unicode MS"/>
+        </w:rPr>
+      </w:pPr>
+    </w:p>
+    <w:p>
+      <w:pPr>
+        <w:pStyle w:val="Corps"/>
+        <w:rPr>
+          <w:rFonts w:eastAsia="Arial Unicode MS" w:cs="Arial Unicode MS"/>
+        </w:rPr>
+      </w:pPr>
+    </w:p>
+    <w:p>
+      <w:pPr>
+        <w:pStyle w:val="Corps"/>
+        <w:rPr>
+          <w:rFonts w:eastAsia="Arial Unicode MS" w:cs="Arial Unicode MS"/>
+        </w:rPr>
+      </w:pPr>
+    </w:p>
+    <w:p>
+      <w:pPr>
+        <w:pStyle w:val="Corps"/>
+      </w:pPr>
+    </w:p>
+    <w:p>
+      <w:pPr>
+        <w:pStyle w:val="Corps"/>
+      </w:pPr>
+      <w:r>
+        <w:rPr>
+          <w:rFonts w:eastAsia="Arial Unicode MS" w:cs="Arial Unicode MS"/>
+        </w:rPr>
+        <w:t>C.    Spécificités et livrables :</w:t>
+      </w:r>
+    </w:p>
+    <w:p>
+      <w:pPr>
+        <w:pStyle w:val="Corps"/>
+      </w:pPr>
+      <w:r>
+        <w:rPr>
+          <w:rFonts w:eastAsia="Arial Unicode MS" w:cs="Arial Unicode MS"/>
+        </w:rPr>
+        <w:t xml:space="preserve">C.    1. Le contenu de votre site </w:t>
+      </w:r>
+    </w:p>
+    <w:p>
+      <w:pPr>
+        <w:pStyle w:val="Corps"/>
+      </w:pPr>
+      <w:r>
+        <w:rPr>
+          <w:rFonts w:eastAsia="Arial Unicode MS" w:cs="Arial Unicode MS"/>
+        </w:rPr>
+        <w:t xml:space="preserve">C.    2. Contraintes techniques </w:t>
+      </w:r>
+    </w:p>
+    <w:p>
+      <w:pPr>
+        <w:pStyle w:val="Corps"/>
+      </w:pPr>
+      <w:r>
+        <w:rPr>
+          <w:rFonts w:eastAsia="Arial Unicode MS" w:cs="Arial Unicode MS"/>
+        </w:rPr>
+        <w:t>C.    3. Les livrables</w:t>
+      </w:r>
+    </w:p>
+    <w:p>
+      <w:pPr>
+        <w:pStyle w:val="Corps"/>
+      </w:pPr>
+      <w:r>
+        <w:rPr>
+          <w:rFonts w:eastAsia="Arial Unicode MS" w:cs="Arial Unicode MS"/>
+        </w:rPr>
+        <w:t>C.    4. Le Planning</w:t>
+      </w:r>
+    </w:p>
+    <w:p/>
+    <w:p/>
+    <w:p/>
+    <w:p/>
+    <w:p/>
+    <w:p/>
+    <w:p/>
+    <w:p/>
+    <w:p/>
+    <w:p/>
+    <w:p/>
+    <w:p/>
+    <w:p>
+      <w:pPr>
+        <w:pStyle w:val="Paragraphedeliste"/>
+        <w:numPr>
+          <w:ilvl w:val="0"/>
+          <w:numId w:val="7"/>
+        </w:numPr>
+        <w:rPr>
+          <w:b/>
+          <w:bCs/>
+          <w:sz w:val="36"/>
+          <w:szCs w:val="36"/>
+        </w:rPr>
+      </w:pPr>
+      <w:r>
+        <w:rPr>
+          <w:b/>
+          <w:bCs/>
+          <w:sz w:val="36"/>
+          <w:szCs w:val="36"/>
+        </w:rPr>
+        <w:t>PRESENTATION DU PROJET :</w:t>
+      </w:r>
+    </w:p>
+    <w:p>
+      <w:pPr>
+        <w:ind w:left="360"/>
+      </w:pPr>
+    </w:p>
+    <w:p>
+      <w:pPr>
+        <w:ind w:left="360"/>
         <w:rPr>
           <w:b/>
           <w:bCs/>
@@ -31,12 +452,1130 @@
           <w:szCs w:val="28"/>
         </w:rPr>
       </w:pPr>
-    </w:p>
-    <w:p/>
+      <w:r>
+        <w:rPr>
+          <w:b/>
+          <w:bCs/>
+          <w:sz w:val="28"/>
+          <w:szCs w:val="28"/>
+        </w:rPr>
+        <w:t>Présentation du candidat :</w:t>
+      </w:r>
+    </w:p>
+    <w:p>
+      <w:pPr>
+        <w:ind w:left="360"/>
+      </w:pPr>
+      <w:r>
+        <w:t>Cyril Valette</w:t>
+      </w:r>
+    </w:p>
+    <w:p>
+      <w:pPr>
+        <w:ind w:left="360"/>
+      </w:pPr>
+      <w:r>
+        <w:t>Formation développeur Web et Mobile</w:t>
+      </w:r>
+    </w:p>
+    <w:p>
+      <w:pPr>
+        <w:ind w:left="360"/>
+      </w:pPr>
+      <w:r>
+        <w:t>Actuellement au Callac Soft Collège</w:t>
+      </w:r>
+    </w:p>
+    <w:p>
+      <w:pPr>
+        <w:ind w:left="360"/>
+      </w:pPr>
+    </w:p>
+    <w:p>
+      <w:pPr>
+        <w:ind w:left="360"/>
+        <w:rPr>
+          <w:b/>
+          <w:bCs/>
+          <w:sz w:val="28"/>
+          <w:szCs w:val="28"/>
+        </w:rPr>
+      </w:pPr>
+      <w:r>
+        <w:rPr>
+          <w:b/>
+          <w:bCs/>
+          <w:sz w:val="28"/>
+          <w:szCs w:val="28"/>
+        </w:rPr>
+        <w:t>Analyse de l’existant :</w:t>
+      </w:r>
+    </w:p>
+    <w:p>
+      <w:pPr>
+        <w:ind w:left="360"/>
+      </w:pPr>
+      <w:r>
+        <w:t>Langage de programmation est : PHP Laravel, tailwind css, html, Javascript</w:t>
+      </w:r>
+    </w:p>
+    <w:p>
+      <w:pPr>
+        <w:ind w:left="360"/>
+      </w:pPr>
+      <w:r>
+        <w:t>Version de Laravel : Laravel 8</w:t>
+      </w:r>
+    </w:p>
+    <w:p>
+      <w:pPr>
+        <w:ind w:left="360"/>
+      </w:pPr>
+      <w:r>
+        <w:t>Le type de site : Site de jeu sportif (foot)</w:t>
+      </w:r>
+    </w:p>
+    <w:p>
+      <w:pPr>
+        <w:ind w:left="360"/>
+      </w:pPr>
+    </w:p>
+    <w:p>
+      <w:pPr>
+        <w:ind w:left="360"/>
+      </w:pPr>
+    </w:p>
+    <w:p>
+      <w:pPr>
+        <w:pStyle w:val="Paragraphedeliste"/>
+        <w:numPr>
+          <w:ilvl w:val="0"/>
+          <w:numId w:val="8"/>
+        </w:numPr>
+        <w:rPr>
+          <w:b/>
+          <w:bCs/>
+          <w:sz w:val="32"/>
+          <w:szCs w:val="32"/>
+        </w:rPr>
+      </w:pPr>
+      <w:r>
+        <w:rPr>
+          <w:b/>
+          <w:bCs/>
+          <w:sz w:val="32"/>
+          <w:szCs w:val="32"/>
+        </w:rPr>
+        <w:t>1. LES OBJECTIFS DU SITE :</w:t>
+      </w:r>
+    </w:p>
+    <w:p/>
+    <w:p>
+      <w:pPr>
+        <w:rPr>
+          <w:b/>
+          <w:bCs/>
+          <w:sz w:val="28"/>
+          <w:szCs w:val="28"/>
+        </w:rPr>
+      </w:pPr>
+      <w:r>
+        <w:rPr>
+          <w:b/>
+          <w:bCs/>
+          <w:sz w:val="28"/>
+          <w:szCs w:val="28"/>
+        </w:rPr>
+        <w:t>Les Objectifs de quantités d’apport :</w:t>
+      </w:r>
+    </w:p>
+    <w:p>
+      <w:pPr>
+        <w:ind w:left="360"/>
+      </w:pPr>
+    </w:p>
+    <w:p>
+      <w:pPr>
+        <w:rPr>
+          <w:u w:val="single"/>
+        </w:rPr>
+      </w:pPr>
+      <w:r>
+        <w:rPr>
+          <w:u w:val="single"/>
+        </w:rPr>
+        <w:t>Caractéristiques des joueurs :</w:t>
+      </w:r>
+    </w:p>
+    <w:p>
+      <w:pPr>
+        <w:ind w:left="360"/>
+      </w:pPr>
+      <w:r>
+        <w:t xml:space="preserve">ID ,  Prénom, Nom,  ID Club, Poste, Vitesse , Dribble, Tir, Passe , Défense, Physique. </w:t>
+      </w:r>
+    </w:p>
+    <w:p/>
+    <w:p>
+      <w:r>
+        <w:t>Menu de navigation (Accueil, stade , classement , effectif , centre des jeunes , finances ).</w:t>
+      </w:r>
+    </w:p>
+    <w:p>
+      <w:r>
+        <w:t>Page de non connecté et page de connecté au site.</w:t>
+      </w:r>
+    </w:p>
+    <w:p>
+      <w:r>
+        <w:t>Gérer le club entier.</w:t>
+      </w:r>
+    </w:p>
+    <w:p>
+      <w:r>
+        <w:t>Système de transfert de joueurs.</w:t>
+      </w:r>
+    </w:p>
+    <w:p>
+      <w:r>
+        <w:t>Système de Ligue et récompense au classement.</w:t>
+      </w:r>
+    </w:p>
+    <w:p/>
+    <w:p/>
+    <w:p/>
+    <w:p>
+      <w:pPr>
+        <w:rPr>
+          <w:b/>
+          <w:bCs/>
+          <w:sz w:val="28"/>
+          <w:szCs w:val="28"/>
+        </w:rPr>
+      </w:pPr>
+      <w:r>
+        <w:rPr>
+          <w:b/>
+          <w:bCs/>
+          <w:sz w:val="28"/>
+          <w:szCs w:val="28"/>
+        </w:rPr>
+        <w:lastRenderedPageBreak/>
+        <w:t>Les Objectifs de qualités d’apport :</w:t>
+      </w:r>
+    </w:p>
+    <w:p/>
+    <w:p>
+      <w:r>
+        <w:t>L’algorithme du jeux et l’économie du club.</w:t>
+      </w:r>
+    </w:p>
+    <w:p>
+      <w:r>
+        <w:t>Faire travailler les stats des joueurs en match pour avoir une stratégie</w:t>
+      </w:r>
+      <w:r>
+        <w:t>.</w:t>
+      </w:r>
+    </w:p>
+    <w:p>
+      <w:r>
+        <w:t>Système de match.</w:t>
+      </w:r>
+    </w:p>
+    <w:p>
+      <w:r>
+        <w:t>Système d’évolution des joueurs jusqu’à 30 ans.</w:t>
+      </w:r>
+    </w:p>
+    <w:p>
+      <w:r>
+        <w:t>Baisse du niveau après 30 ans.</w:t>
+      </w:r>
+    </w:p>
+    <w:p>
+      <w:r>
+        <w:t>Evolution des jeunes joueurs dans le centre des jeunes.</w:t>
+      </w:r>
+    </w:p>
+    <w:p/>
+    <w:p>
+      <w:pPr>
+        <w:pStyle w:val="Paragraphedeliste"/>
+        <w:numPr>
+          <w:ilvl w:val="0"/>
+          <w:numId w:val="9"/>
+        </w:numPr>
+        <w:rPr>
+          <w:b/>
+          <w:bCs/>
+          <w:sz w:val="32"/>
+          <w:szCs w:val="32"/>
+        </w:rPr>
+      </w:pPr>
+      <w:r>
+        <w:rPr>
+          <w:b/>
+          <w:bCs/>
+          <w:sz w:val="32"/>
+          <w:szCs w:val="32"/>
+        </w:rPr>
+        <w:t>2. LES CIBLES :</w:t>
+      </w:r>
+    </w:p>
+    <w:p/>
+    <w:p>
+      <w:r>
+        <w:t>Je vise un public qui aime le foot en premier lieu car ce seront les plus gros joueurs mais aussi les personnes qui aiment les jeux de gestion et de stratégie.</w:t>
+      </w:r>
+    </w:p>
+    <w:p/>
+    <w:p>
+      <w:pPr>
+        <w:pStyle w:val="Paragraphedeliste"/>
+        <w:numPr>
+          <w:ilvl w:val="0"/>
+          <w:numId w:val="11"/>
+        </w:numPr>
+        <w:rPr>
+          <w:b/>
+          <w:bCs/>
+          <w:sz w:val="32"/>
+          <w:szCs w:val="32"/>
+        </w:rPr>
+      </w:pPr>
+      <w:r>
+        <w:rPr>
+          <w:b/>
+          <w:bCs/>
+          <w:sz w:val="32"/>
+          <w:szCs w:val="32"/>
+        </w:rPr>
+        <w:t>3. LE PERIMETRE DU PROJET :</w:t>
+      </w:r>
+    </w:p>
+    <w:p/>
+    <w:p>
+      <w:r>
+        <w:t>Le site sera principalement destiné au Français, il pourra avoir une boutique en jeu par la suite, le site sera responsive en premier lieu pour un accès facile sur téléphone mais pourra ensuite évoluer en application mobile.</w:t>
+      </w:r>
+    </w:p>
+    <w:p>
+      <w:r>
+        <w:t xml:space="preserve">Le site exigera la création d’un compte, puis la création du club après sera obligatoire pour jouer. </w:t>
+      </w:r>
+    </w:p>
+    <w:p/>
+    <w:p>
+      <w:pPr>
+        <w:pStyle w:val="Paragraphedeliste"/>
+        <w:numPr>
+          <w:ilvl w:val="0"/>
+          <w:numId w:val="11"/>
+        </w:numPr>
+        <w:rPr>
+          <w:b/>
+          <w:bCs/>
+          <w:sz w:val="36"/>
+          <w:szCs w:val="36"/>
+        </w:rPr>
+      </w:pPr>
+      <w:r>
+        <w:rPr>
+          <w:b/>
+          <w:bCs/>
+          <w:sz w:val="36"/>
+          <w:szCs w:val="36"/>
+        </w:rPr>
+        <w:t>GRAPHISME ET ERGONOMIE :</w:t>
+      </w:r>
+    </w:p>
+    <w:p>
+      <w:pPr>
+        <w:rPr>
+          <w:sz w:val="32"/>
+          <w:szCs w:val="32"/>
+        </w:rPr>
+      </w:pPr>
+    </w:p>
+    <w:p>
+      <w:pPr>
+        <w:pStyle w:val="Paragraphedeliste"/>
+        <w:numPr>
+          <w:ilvl w:val="0"/>
+          <w:numId w:val="9"/>
+        </w:numPr>
+        <w:rPr>
+          <w:b/>
+          <w:bCs/>
+          <w:sz w:val="32"/>
+          <w:szCs w:val="32"/>
+        </w:rPr>
+      </w:pPr>
+      <w:r>
+        <w:rPr>
+          <w:b/>
+          <w:bCs/>
+          <w:sz w:val="32"/>
+          <w:szCs w:val="32"/>
+        </w:rPr>
+        <w:t>1. LA CHARTE GRAPHIQUE :</w:t>
+      </w:r>
+    </w:p>
+    <w:p/>
+    <w:p>
+      <w:pPr>
+        <w:rPr>
+          <w:u w:val="single"/>
+        </w:rPr>
+      </w:pPr>
+      <w:r>
+        <w:rPr>
+          <w:u w:val="single"/>
+        </w:rPr>
+        <w:t>Les deux couleurs d’identité du site :</w:t>
+      </w:r>
+    </w:p>
+    <w:p>
+      <w:r>
+        <w:rPr>
+          <w:noProof/>
+        </w:rPr>
+        <w:drawing>
+          <wp:inline distT="0" distB="0" distL="0" distR="0" wp14:anchorId="59E74777" wp14:editId="28EBC74C">
+            <wp:extent cx="763905" cy="922020"/>
+            <wp:effectExtent l="0" t="0" r="0" b="0"/>
+            <wp:docPr id="2" name="Image 2"/>
+            <wp:cNvGraphicFramePr>
+              <a:graphicFrameLocks xmlns:a="http://schemas.openxmlformats.org/drawingml/2006/main" noChangeAspect="1"/>
+            </wp:cNvGraphicFramePr>
+            <a:graphic xmlns:a="http://schemas.openxmlformats.org/drawingml/2006/main">
+              <a:graphicData uri="http://schemas.openxmlformats.org/drawingml/2006/picture">
+                <pic:pic xmlns:pic="http://schemas.openxmlformats.org/drawingml/2006/picture">
+                  <pic:nvPicPr>
+                    <pic:cNvPr id="2" name="Image 2"/>
+                    <pic:cNvPicPr/>
+                  </pic:nvPicPr>
+                  <pic:blipFill>
+                    <a:blip r:embed="rId8" cstate="print">
+                      <a:extLst>
+                        <a:ext uri="{28A0092B-C50C-407E-A947-70E740481C1C}">
+                          <a14:useLocalDpi xmlns:a14="http://schemas.microsoft.com/office/drawing/2010/main" val="0"/>
+                        </a:ext>
+                      </a:extLst>
+                    </a:blip>
+                    <a:stretch>
+                      <a:fillRect/>
+                    </a:stretch>
+                  </pic:blipFill>
+                  <pic:spPr>
+                    <a:xfrm>
+                      <a:off x="0" y="0"/>
+                      <a:ext cx="768038" cy="927009"/>
+                    </a:xfrm>
+                    <a:prstGeom prst="rect">
+                      <a:avLst/>
+                    </a:prstGeom>
+                  </pic:spPr>
+                </pic:pic>
+              </a:graphicData>
+            </a:graphic>
+          </wp:inline>
+        </w:drawing>
+      </w:r>
+      <w:r>
+        <w:t xml:space="preserve">code hexa : </w:t>
+      </w:r>
+      <w:r>
+        <w:t>dcd0fe</w:t>
+      </w:r>
+      <w:r>
+        <w:t xml:space="preserve">    </w:t>
+      </w:r>
+      <w:r>
+        <w:rPr>
+          <w:noProof/>
+        </w:rPr>
+        <w:drawing>
+          <wp:inline distT="0" distB="0" distL="0" distR="0" wp14:anchorId="6989655F" wp14:editId="4613EA62">
+            <wp:extent cx="922020" cy="922020"/>
+            <wp:effectExtent l="0" t="0" r="0" b="0"/>
+            <wp:docPr id="3" name="Image 3"/>
+            <wp:cNvGraphicFramePr>
+              <a:graphicFrameLocks xmlns:a="http://schemas.openxmlformats.org/drawingml/2006/main" noChangeAspect="1"/>
+            </wp:cNvGraphicFramePr>
+            <a:graphic xmlns:a="http://schemas.openxmlformats.org/drawingml/2006/main">
+              <a:graphicData uri="http://schemas.openxmlformats.org/drawingml/2006/picture">
+                <pic:pic xmlns:pic="http://schemas.openxmlformats.org/drawingml/2006/picture">
+                  <pic:nvPicPr>
+                    <pic:cNvPr id="3" name="Image 3"/>
+                    <pic:cNvPicPr/>
+                  </pic:nvPicPr>
+                  <pic:blipFill>
+                    <a:blip r:embed="rId9" cstate="print">
+                      <a:extLst>
+                        <a:ext uri="{28A0092B-C50C-407E-A947-70E740481C1C}">
+                          <a14:useLocalDpi xmlns:a14="http://schemas.microsoft.com/office/drawing/2010/main" val="0"/>
+                        </a:ext>
+                      </a:extLst>
+                    </a:blip>
+                    <a:stretch>
+                      <a:fillRect/>
+                    </a:stretch>
+                  </pic:blipFill>
+                  <pic:spPr>
+                    <a:xfrm>
+                      <a:off x="0" y="0"/>
+                      <a:ext cx="922020" cy="922020"/>
+                    </a:xfrm>
+                    <a:prstGeom prst="rect">
+                      <a:avLst/>
+                    </a:prstGeom>
+                  </pic:spPr>
+                </pic:pic>
+              </a:graphicData>
+            </a:graphic>
+          </wp:inline>
+        </w:drawing>
+      </w:r>
+      <w:r>
+        <w:t xml:space="preserve">code hexa : </w:t>
+      </w:r>
+      <w:r>
+        <w:t>cdedfa</w:t>
+      </w:r>
+      <w:r>
+        <w:t xml:space="preserve">    </w:t>
+      </w:r>
+      <w:r>
+        <w:rPr>
+          <w:noProof/>
+        </w:rPr>
+        <w:drawing>
+          <wp:inline distT="0" distB="0" distL="0" distR="0" wp14:anchorId="6A436E05" wp14:editId="2B7DDE8D">
+            <wp:extent cx="556260" cy="925963"/>
+            <wp:effectExtent l="0" t="0" r="0" b="7620"/>
+            <wp:docPr id="6" name="Image 6"/>
+            <wp:cNvGraphicFramePr>
+              <a:graphicFrameLocks xmlns:a="http://schemas.openxmlformats.org/drawingml/2006/main" noChangeAspect="1"/>
+            </wp:cNvGraphicFramePr>
+            <a:graphic xmlns:a="http://schemas.openxmlformats.org/drawingml/2006/main">
+              <a:graphicData uri="http://schemas.openxmlformats.org/drawingml/2006/picture">
+                <pic:pic xmlns:pic="http://schemas.openxmlformats.org/drawingml/2006/picture">
+                  <pic:nvPicPr>
+                    <pic:cNvPr id="6" name="Image 6"/>
+                    <pic:cNvPicPr/>
+                  </pic:nvPicPr>
+                  <pic:blipFill>
+                    <a:blip r:embed="rId10" cstate="print">
+                      <a:extLst>
+                        <a:ext uri="{28A0092B-C50C-407E-A947-70E740481C1C}">
+                          <a14:useLocalDpi xmlns:a14="http://schemas.microsoft.com/office/drawing/2010/main" val="0"/>
+                        </a:ext>
+                      </a:extLst>
+                    </a:blip>
+                    <a:stretch>
+                      <a:fillRect/>
+                    </a:stretch>
+                  </pic:blipFill>
+                  <pic:spPr>
+                    <a:xfrm>
+                      <a:off x="0" y="0"/>
+                      <a:ext cx="565980" cy="942142"/>
+                    </a:xfrm>
+                    <a:prstGeom prst="rect">
+                      <a:avLst/>
+                    </a:prstGeom>
+                  </pic:spPr>
+                </pic:pic>
+              </a:graphicData>
+            </a:graphic>
+          </wp:inline>
+        </w:drawing>
+      </w:r>
+      <w:r>
+        <w:t>code hexa : a</w:t>
+      </w:r>
+      <w:r>
+        <w:t>69</w:t>
+      </w:r>
+      <w:r>
+        <w:t>dbf</w:t>
+      </w:r>
+    </w:p>
+    <w:p/>
+    <w:p>
+      <w:pPr>
+        <w:rPr>
+          <w:u w:val="single"/>
+        </w:rPr>
+      </w:pPr>
+      <w:r>
+        <w:rPr>
+          <w:u w:val="single"/>
+        </w:rPr>
+        <w:lastRenderedPageBreak/>
+        <w:t>Le Logo :</w:t>
+      </w:r>
+    </w:p>
+    <w:p>
+      <w:r>
+        <w:rPr>
+          <w:noProof/>
+        </w:rPr>
+        <w:drawing>
+          <wp:inline distT="0" distB="0" distL="0" distR="0" wp14:anchorId="59C71A28" wp14:editId="0976C956">
+            <wp:extent cx="1866900" cy="1866900"/>
+            <wp:effectExtent l="0" t="0" r="0" b="0"/>
+            <wp:docPr id="5" name="Image 5"/>
+            <wp:cNvGraphicFramePr>
+              <a:graphicFrameLocks xmlns:a="http://schemas.openxmlformats.org/drawingml/2006/main" noChangeAspect="1"/>
+            </wp:cNvGraphicFramePr>
+            <a:graphic xmlns:a="http://schemas.openxmlformats.org/drawingml/2006/main">
+              <a:graphicData uri="http://schemas.openxmlformats.org/drawingml/2006/picture">
+                <pic:pic xmlns:pic="http://schemas.openxmlformats.org/drawingml/2006/picture">
+                  <pic:nvPicPr>
+                    <pic:cNvPr id="5" name="Image 5"/>
+                    <pic:cNvPicPr/>
+                  </pic:nvPicPr>
+                  <pic:blipFill>
+                    <a:blip r:embed="rId11" cstate="print">
+                      <a:extLst>
+                        <a:ext uri="{28A0092B-C50C-407E-A947-70E740481C1C}">
+                          <a14:useLocalDpi xmlns:a14="http://schemas.microsoft.com/office/drawing/2010/main" val="0"/>
+                        </a:ext>
+                      </a:extLst>
+                    </a:blip>
+                    <a:stretch>
+                      <a:fillRect/>
+                    </a:stretch>
+                  </pic:blipFill>
+                  <pic:spPr>
+                    <a:xfrm>
+                      <a:off x="0" y="0"/>
+                      <a:ext cx="1866900" cy="1866900"/>
+                    </a:xfrm>
+                    <a:prstGeom prst="rect">
+                      <a:avLst/>
+                    </a:prstGeom>
+                  </pic:spPr>
+                </pic:pic>
+              </a:graphicData>
+            </a:graphic>
+          </wp:inline>
+        </w:drawing>
+      </w:r>
+    </w:p>
+    <w:p/>
+    <w:p>
+      <w:pPr>
+        <w:ind w:left="360"/>
+        <w:rPr>
+          <w:b/>
+          <w:bCs/>
+          <w:sz w:val="36"/>
+          <w:szCs w:val="36"/>
+        </w:rPr>
+      </w:pPr>
+      <w:r>
+        <w:rPr>
+          <w:b/>
+          <w:bCs/>
+          <w:sz w:val="36"/>
+          <w:szCs w:val="36"/>
+        </w:rPr>
+        <w:t>B.</w:t>
+      </w:r>
+      <w:r>
+        <w:rPr>
+          <w:b/>
+          <w:bCs/>
+          <w:sz w:val="36"/>
+          <w:szCs w:val="36"/>
+        </w:rPr>
+        <w:t xml:space="preserve"> </w:t>
+      </w:r>
+      <w:r>
+        <w:rPr>
+          <w:b/>
+          <w:bCs/>
+          <w:sz w:val="36"/>
+          <w:szCs w:val="36"/>
+        </w:rPr>
+        <w:t>2.</w:t>
+      </w:r>
+      <w:r>
+        <w:rPr>
+          <w:b/>
+          <w:bCs/>
+          <w:sz w:val="36"/>
+          <w:szCs w:val="36"/>
+        </w:rPr>
+        <w:t>WIREFRAME ET MAQUETTAGE :</w:t>
+      </w:r>
+    </w:p>
+    <w:p>
+      <w:pPr>
+        <w:ind w:left="360"/>
+      </w:pPr>
+    </w:p>
+    <w:p>
+      <w:pPr>
+        <w:rPr>
+          <w:sz w:val="28"/>
+          <w:szCs w:val="28"/>
+          <w:u w:val="single"/>
+        </w:rPr>
+      </w:pPr>
+      <w:r>
+        <w:rPr>
+          <w:sz w:val="28"/>
+          <w:szCs w:val="28"/>
+          <w:u w:val="single"/>
+        </w:rPr>
+        <w:t>Home</w:t>
+      </w:r>
+      <w:r>
+        <w:rPr>
+          <w:sz w:val="28"/>
+          <w:szCs w:val="28"/>
+          <w:u w:val="single"/>
+        </w:rPr>
+        <w:t> :</w:t>
+      </w:r>
+      <w:r>
+        <w:rPr>
+          <w:sz w:val="28"/>
+          <w:szCs w:val="28"/>
+          <w:u w:val="single"/>
+        </w:rPr>
+        <w:tab/>
+        <w:t>url (‘/’)</w:t>
+      </w:r>
+    </w:p>
+    <w:p>
+      <w:r>
+        <w:t xml:space="preserve">L’home sera différente si tu es connecté ou non, si tu n’es pas </w:t>
+      </w:r>
+      <w:r>
+        <w:t>connecté</w:t>
+      </w:r>
+      <w:r>
+        <w:t xml:space="preserve"> se sera l’accueil sur site pour donner envie de jouer, sinon si tu es </w:t>
+      </w:r>
+      <w:r>
+        <w:t>connecté</w:t>
+      </w:r>
+      <w:r>
+        <w:t xml:space="preserve"> se sera l’accueil de ton club avec les info</w:t>
+      </w:r>
+      <w:r>
+        <w:t>s</w:t>
+      </w:r>
+      <w:r>
+        <w:t xml:space="preserve"> utile et la barre de navigation latéral.</w:t>
+      </w:r>
+    </w:p>
+    <w:p/>
+    <w:p>
+      <w:pPr>
+        <w:rPr>
+          <w:sz w:val="28"/>
+          <w:szCs w:val="28"/>
+          <w:u w:val="single"/>
+        </w:rPr>
+      </w:pPr>
+      <w:r>
+        <w:rPr>
+          <w:sz w:val="28"/>
+          <w:szCs w:val="28"/>
+          <w:u w:val="single"/>
+        </w:rPr>
+        <w:t>Création du club :</w:t>
+      </w:r>
+      <w:r>
+        <w:rPr>
+          <w:sz w:val="28"/>
+          <w:szCs w:val="28"/>
+          <w:u w:val="single"/>
+        </w:rPr>
+        <w:tab/>
+        <w:t>url(‘crea-club’)</w:t>
+      </w:r>
+    </w:p>
+    <w:p>
+      <w:r>
+        <w:t>C’est la page où la personne va créer son club avant d’arriver sur la home de son club.</w:t>
+      </w:r>
+    </w:p>
+    <w:p/>
+    <w:p>
+      <w:r>
+        <w:rPr>
+          <w:u w:val="single"/>
+        </w:rPr>
+        <w:t xml:space="preserve">Barre de navigation latéral contient : </w:t>
+      </w:r>
+      <w:r>
+        <w:t>Accueil,</w:t>
+      </w:r>
+      <w:r>
+        <w:t xml:space="preserve"> Notification,</w:t>
+      </w:r>
+      <w:r>
+        <w:t xml:space="preserve"> </w:t>
+      </w:r>
+      <w:r>
+        <w:t>Ligue, Effectif</w:t>
+      </w:r>
+      <w:r>
+        <w:t>, Tactique,</w:t>
+      </w:r>
+      <w:r>
+        <w:t xml:space="preserve"> Entrainement,</w:t>
+      </w:r>
+      <w:r>
+        <w:t xml:space="preserve"> </w:t>
+      </w:r>
+      <w:r>
+        <w:t>Stade, Transfère,</w:t>
+      </w:r>
+      <w:r>
+        <w:t xml:space="preserve"> Finance, Centre des jeunes</w:t>
+      </w:r>
+      <w:r>
+        <w:t>)</w:t>
+      </w:r>
+    </w:p>
+    <w:p/>
+    <w:p>
+      <w:pPr>
+        <w:rPr>
+          <w:u w:val="single"/>
+        </w:rPr>
+      </w:pPr>
+      <w:r>
+        <w:rPr>
+          <w:u w:val="single"/>
+        </w:rPr>
+        <w:t>Notification :</w:t>
+      </w:r>
+      <w:r>
+        <w:rPr>
+          <w:u w:val="single"/>
+        </w:rPr>
+        <w:tab/>
+        <w:t>url(‘/notification’)</w:t>
+      </w:r>
+    </w:p>
+    <w:p>
+      <w:r>
+        <w:t>Ce sera la boite de réception de toute</w:t>
+      </w:r>
+      <w:r>
+        <w:t>s</w:t>
+      </w:r>
+      <w:r>
+        <w:t xml:space="preserve"> les notifications ou messages.</w:t>
+      </w:r>
+    </w:p>
+    <w:p/>
+    <w:p>
+      <w:pPr>
+        <w:rPr>
+          <w:u w:val="single"/>
+        </w:rPr>
+      </w:pPr>
+      <w:r>
+        <w:rPr>
+          <w:u w:val="single"/>
+        </w:rPr>
+        <w:t>Ligue :</w:t>
+      </w:r>
+      <w:r>
+        <w:rPr>
+          <w:u w:val="single"/>
+        </w:rPr>
+        <w:tab/>
+        <w:t>url(‘/ligue’)</w:t>
+      </w:r>
+    </w:p>
+    <w:p>
+      <w:r>
+        <w:t>Ce sera la vue du classement de ta ligue ainsi que la Ligue dans la quelle tu te trouve</w:t>
+      </w:r>
+      <w:r>
+        <w:t>s</w:t>
+      </w:r>
+      <w:r>
+        <w:t>.</w:t>
+      </w:r>
+    </w:p>
+    <w:p/>
+    <w:p>
+      <w:pPr>
+        <w:rPr>
+          <w:u w:val="single"/>
+        </w:rPr>
+      </w:pPr>
+      <w:r>
+        <w:rPr>
+          <w:u w:val="single"/>
+        </w:rPr>
+        <w:t>Effectif :</w:t>
+      </w:r>
+      <w:r>
+        <w:rPr>
+          <w:u w:val="single"/>
+        </w:rPr>
+        <w:tab/>
+        <w:t>url(‘/effectif’)</w:t>
+      </w:r>
+    </w:p>
+    <w:p>
+      <w:r>
+        <w:t>Ce sera la vu</w:t>
+      </w:r>
+      <w:r>
+        <w:t>e</w:t>
+      </w:r>
+      <w:r>
+        <w:t xml:space="preserve"> de tout ton effectif et t’es joueurs et toutes les infos les concernant.</w:t>
+      </w:r>
+    </w:p>
+    <w:p/>
+    <w:p>
+      <w:pPr>
+        <w:rPr>
+          <w:u w:val="single"/>
+        </w:rPr>
+      </w:pPr>
+      <w:r>
+        <w:rPr>
+          <w:u w:val="single"/>
+        </w:rPr>
+        <w:lastRenderedPageBreak/>
+        <w:t>Tactique :</w:t>
+      </w:r>
+      <w:r>
+        <w:rPr>
+          <w:u w:val="single"/>
+        </w:rPr>
+        <w:tab/>
+        <w:t>url(‘/tactique’)</w:t>
+      </w:r>
+    </w:p>
+    <w:p>
+      <w:r>
+        <w:t>Ce sera la vu</w:t>
+      </w:r>
+      <w:r>
+        <w:t>e</w:t>
+      </w:r>
+      <w:r>
+        <w:t xml:space="preserve"> de ta disposition d’équipe, t’es titulaires, ton banc et t’a tactique de jeu.</w:t>
+      </w:r>
+    </w:p>
+    <w:p/>
+    <w:p/>
+    <w:p/>
+    <w:p>
+      <w:pPr>
+        <w:rPr>
+          <w:u w:val="single"/>
+        </w:rPr>
+      </w:pPr>
+      <w:r>
+        <w:rPr>
+          <w:u w:val="single"/>
+        </w:rPr>
+        <w:t>Entrainement :</w:t>
+      </w:r>
+      <w:r>
+        <w:rPr>
+          <w:u w:val="single"/>
+        </w:rPr>
+        <w:tab/>
+        <w:t>url(‘/entrainement’)</w:t>
+      </w:r>
+    </w:p>
+    <w:p>
+      <w:r>
+        <w:t xml:space="preserve">Ce sera la vue </w:t>
+      </w:r>
+      <w:r>
+        <w:t>où tu pourras organiser tout tes entrainements et ainsi faire évoluer tes joueurs et les maintenir en forme</w:t>
+      </w:r>
+    </w:p>
+    <w:p/>
+    <w:p>
+      <w:pPr>
+        <w:rPr>
+          <w:u w:val="single"/>
+        </w:rPr>
+      </w:pPr>
+      <w:r>
+        <w:rPr>
+          <w:u w:val="single"/>
+        </w:rPr>
+        <w:t>Stade :</w:t>
+      </w:r>
+      <w:r>
+        <w:rPr>
+          <w:u w:val="single"/>
+        </w:rPr>
+        <w:tab/>
+        <w:t>url(‘/stade’)</w:t>
+      </w:r>
+    </w:p>
+    <w:p>
+      <w:r>
+        <w:t>Ce sera la vue du Parc du stade pour pouvoir voir le niveau des infrastructures et ainsi les faire évoluer.</w:t>
+      </w:r>
+    </w:p>
+    <w:p/>
+    <w:p>
+      <w:pPr>
+        <w:rPr>
+          <w:u w:val="single"/>
+        </w:rPr>
+      </w:pPr>
+      <w:r>
+        <w:rPr>
+          <w:u w:val="single"/>
+        </w:rPr>
+        <w:t>Transfère :</w:t>
+      </w:r>
+      <w:r>
+        <w:rPr>
+          <w:u w:val="single"/>
+        </w:rPr>
+        <w:tab/>
+        <w:t>url(‘/transfere’)</w:t>
+      </w:r>
+    </w:p>
+    <w:p>
+      <w:r>
+        <w:t>Ce sera la vue des transfères des joueurs, c’est ici que tu pourra acheter des joueurs, ne seront listé que les joueurs que les joueurs on mis en vente depuis leur club et certains joueurs généré automatiquement pour que il y est constamment des joueurs achetable.</w:t>
+      </w:r>
+    </w:p>
+    <w:p/>
+    <w:p>
+      <w:pPr>
+        <w:rPr>
+          <w:u w:val="single"/>
+        </w:rPr>
+      </w:pPr>
+      <w:r>
+        <w:rPr>
+          <w:u w:val="single"/>
+        </w:rPr>
+        <w:t>Finance :</w:t>
+      </w:r>
+      <w:r>
+        <w:rPr>
+          <w:u w:val="single"/>
+        </w:rPr>
+        <w:tab/>
+        <w:t>url(‘/finance’)</w:t>
+      </w:r>
+    </w:p>
+    <w:p>
+      <w:r>
+        <w:t>Ce sera la vue des finances du club, tu pourras avoir un résumer des dépenses et des revenues du club.</w:t>
+      </w:r>
+    </w:p>
+    <w:p>
+      <w:pPr>
+        <w:rPr>
+          <w:u w:val="single"/>
+        </w:rPr>
+      </w:pPr>
+    </w:p>
+    <w:p>
+      <w:pPr>
+        <w:rPr>
+          <w:u w:val="single"/>
+        </w:rPr>
+      </w:pPr>
+      <w:r>
+        <w:rPr>
+          <w:u w:val="single"/>
+        </w:rPr>
+        <w:t>Centre des jeunes :</w:t>
+      </w:r>
+      <w:r>
+        <w:rPr>
+          <w:u w:val="single"/>
+        </w:rPr>
+        <w:tab/>
+        <w:t>url(‘/jeune’)</w:t>
+      </w:r>
+    </w:p>
+    <w:p>
+      <w:r>
+        <w:t>Ce sera la vue où tu pourras gérer tes jeunes et leur attribuer des entrainements spécifiques et suivre leur évolution avant leur entrer dans l’équipe première.</w:t>
+      </w:r>
+    </w:p>
+    <w:p/>
+    <w:p>
+      <w:pPr>
+        <w:rPr>
+          <w:b/>
+          <w:bCs/>
+        </w:rPr>
+      </w:pPr>
+      <w:r>
+        <w:rPr>
+          <w:b/>
+          <w:bCs/>
+        </w:rPr>
+        <w:t>Organisation :</w:t>
+      </w:r>
+    </w:p>
+    <w:p>
+      <w:r>
+        <w:t>Chacune de ces pages sera spécifique au club et donc au joueur</w:t>
+      </w:r>
+      <w:r>
+        <w:t>, chaque joueur ne pourra avoir qu’un seul club</w:t>
+      </w:r>
+      <w:r>
+        <w:t>.</w:t>
+      </w:r>
+    </w:p>
+    <w:p>
+      <w:r>
+        <w:t>La personne arrivera sur la page d’accueil du site et sera inviter à s’inscrire puis créer un club, elle arrivera ensuite sur la page d’accueil du club et ensuite pourra jouer.</w:t>
+      </w:r>
+    </w:p>
+    <w:p/>
+    <w:p>
+      <w:pPr>
+        <w:rPr>
+          <w:b/>
+          <w:bCs/>
+          <w:sz w:val="28"/>
+          <w:szCs w:val="28"/>
+          <w:u w:val="single"/>
+        </w:rPr>
+      </w:pPr>
+      <w:r>
+        <w:rPr>
+          <w:b/>
+          <w:bCs/>
+          <w:sz w:val="28"/>
+          <w:szCs w:val="28"/>
+          <w:u w:val="single"/>
+        </w:rPr>
+        <w:t>MAQUETTE :</w:t>
+      </w:r>
+    </w:p>
     <w:p/>
     <w:p/>
     <w:p/>
     <w:sectPr>
+      <w:footerReference w:type="default" r:id="rId12"/>
       <w:pgSz w:w="11906" w:h="16838"/>
       <w:pgMar w:top="1417" w:right="1417" w:bottom="1417" w:left="1417" w:header="708" w:footer="708" w:gutter="0"/>
       <w:cols w:space="708"/>
@@ -44,6 +1583,953 @@
     </w:sectPr>
   </w:body>
 </w:document>
+</file>
+
+<file path=word/endnotes.xml><?xml version="1.0" encoding="utf-8"?>
+<w:endnotes xmlns:wpc="http://schemas.microsoft.com/office/word/2010/wordprocessingCanvas" xmlns:cx="http://schemas.microsoft.com/office/drawing/2014/chartex" xmlns:cx1="http://schemas.microsoft.com/office/drawing/2015/9/8/chartex" xmlns:cx2="http://schemas.microsoft.com/office/drawing/2015/10/21/chartex" xmlns:cx3="http://schemas.microsoft.com/office/drawing/2016/5/9/chartex" xmlns:cx4="http://schemas.microsoft.com/office/drawing/2016/5/10/chartex" xmlns:cx5="http://schemas.microsoft.com/office/drawing/2016/5/11/chartex" xmlns:cx6="http://schemas.microsoft.com/office/drawing/2016/5/12/chartex" xmlns:cx7="http://schemas.microsoft.com/office/drawing/2016/5/13/chartex" xmlns:cx8="http://schemas.microsoft.com/office/drawing/2016/5/14/chartex" xmlns:mc="http://schemas.openxmlformats.org/markup-compatibility/2006" xmlns:aink="http://schemas.microsoft.com/office/drawing/2016/ink" xmlns:am3d="http://schemas.microsoft.com/office/drawing/2017/model3d" xmlns:o="urn:schemas-microsoft-com:office:office" xmlns:r="http://schemas.openxmlformats.org/officeDocument/2006/relationships" xmlns:m="http://schemas.openxmlformats.org/officeDocument/2006/math" xmlns:v="urn:schemas-microsoft-com:vml" xmlns:wp14="http://schemas.microsoft.com/office/word/2010/wordprocessingDrawing" xmlns:wp="http://schemas.openxmlformats.org/drawingml/2006/wordprocessingDrawing" xmlns:w10="urn:schemas-microsoft-com:office:word" xmlns:w="http://schemas.openxmlformats.org/wordprocessingml/2006/main" xmlns:w14="http://schemas.microsoft.com/office/word/2010/wordml" xmlns:w15="http://schemas.microsoft.com/office/word/2012/wordml" xmlns:w16cex="http://schemas.microsoft.com/office/word/2018/wordml/cex" xmlns:w16cid="http://schemas.microsoft.com/office/word/2016/wordml/cid" xmlns:w16="http://schemas.microsoft.com/office/word/2018/wordml" xmlns:w16sdtdh="http://schemas.microsoft.com/office/word/2020/wordml/sdtdatahash" xmlns:w16se="http://schemas.microsoft.com/office/word/2015/wordml/symex" xmlns:wpg="http://schemas.microsoft.com/office/word/2010/wordprocessingGroup" xmlns:wpi="http://schemas.microsoft.com/office/word/2010/wordprocessingInk" xmlns:wne="http://schemas.microsoft.com/office/word/2006/wordml" xmlns:wps="http://schemas.microsoft.com/office/word/2010/wordprocessingShape" mc:Ignorable="w14 w15 w16se w16cid w16 w16cex w16sdtdh wp14">
+  <w:endnote w:type="separator" w:id="-1">
+    <w:p>
+      <w:pPr>
+        <w:spacing w:after="0" w:line="240" w:lineRule="auto"/>
+      </w:pPr>
+      <w:r>
+        <w:separator/>
+      </w:r>
+    </w:p>
+  </w:endnote>
+  <w:endnote w:type="continuationSeparator" w:id="0">
+    <w:p>
+      <w:pPr>
+        <w:spacing w:after="0" w:line="240" w:lineRule="auto"/>
+      </w:pPr>
+      <w:r>
+        <w:continuationSeparator/>
+      </w:r>
+    </w:p>
+  </w:endnote>
+</w:endnotes>
+</file>
+
+<file path=word/footer1.xml><?xml version="1.0" encoding="utf-8"?>
+<w:ftr xmlns:wpc="http://schemas.microsoft.com/office/word/2010/wordprocessingCanvas" xmlns:cx="http://schemas.microsoft.com/office/drawing/2014/chartex" xmlns:cx1="http://schemas.microsoft.com/office/drawing/2015/9/8/chartex" xmlns:cx2="http://schemas.microsoft.com/office/drawing/2015/10/21/chartex" xmlns:cx3="http://schemas.microsoft.com/office/drawing/2016/5/9/chartex" xmlns:cx4="http://schemas.microsoft.com/office/drawing/2016/5/10/chartex" xmlns:cx5="http://schemas.microsoft.com/office/drawing/2016/5/11/chartex" xmlns:cx6="http://schemas.microsoft.com/office/drawing/2016/5/12/chartex" xmlns:cx7="http://schemas.microsoft.com/office/drawing/2016/5/13/chartex" xmlns:cx8="http://schemas.microsoft.com/office/drawing/2016/5/14/chartex" xmlns:mc="http://schemas.openxmlformats.org/markup-compatibility/2006" xmlns:aink="http://schemas.microsoft.com/office/drawing/2016/ink" xmlns:am3d="http://schemas.microsoft.com/office/drawing/2017/model3d" xmlns:o="urn:schemas-microsoft-com:office:office" xmlns:r="http://schemas.openxmlformats.org/officeDocument/2006/relationships" xmlns:m="http://schemas.openxmlformats.org/officeDocument/2006/math" xmlns:v="urn:schemas-microsoft-com:vml" xmlns:wp14="http://schemas.microsoft.com/office/word/2010/wordprocessingDrawing" xmlns:wp="http://schemas.openxmlformats.org/drawingml/2006/wordprocessingDrawing" xmlns:w10="urn:schemas-microsoft-com:office:word" xmlns:w="http://schemas.openxmlformats.org/wordprocessingml/2006/main" xmlns:w14="http://schemas.microsoft.com/office/word/2010/wordml" xmlns:w15="http://schemas.microsoft.com/office/word/2012/wordml" xmlns:w16cex="http://schemas.microsoft.com/office/word/2018/wordml/cex" xmlns:w16cid="http://schemas.microsoft.com/office/word/2016/wordml/cid" xmlns:w16="http://schemas.microsoft.com/office/word/2018/wordml" xmlns:w16sdtdh="http://schemas.microsoft.com/office/word/2020/wordml/sdtdatahash" xmlns:w16se="http://schemas.microsoft.com/office/word/2015/wordml/symex" xmlns:wpg="http://schemas.microsoft.com/office/word/2010/wordprocessingGroup" xmlns:wpi="http://schemas.microsoft.com/office/word/2010/wordprocessingInk" xmlns:wne="http://schemas.microsoft.com/office/word/2006/wordml" xmlns:wps="http://schemas.microsoft.com/office/word/2010/wordprocessingShape" mc:Ignorable="w14 w15 w16se w16cid w16 w16cex w16sdtdh wp14">
+  <w:p>
+    <w:pPr>
+      <w:pStyle w:val="Pieddepage"/>
+    </w:pPr>
+    <w:r>
+      <w:t>Callac soft collège ------------------------------------------------------------------------------------------- PAGE 1/</w:t>
+    </w:r>
+  </w:p>
+</w:ftr>
+</file>
+
+<file path=word/footnotes.xml><?xml version="1.0" encoding="utf-8"?>
+<w:footnotes xmlns:wpc="http://schemas.microsoft.com/office/word/2010/wordprocessingCanvas" xmlns:cx="http://schemas.microsoft.com/office/drawing/2014/chartex" xmlns:cx1="http://schemas.microsoft.com/office/drawing/2015/9/8/chartex" xmlns:cx2="http://schemas.microsoft.com/office/drawing/2015/10/21/chartex" xmlns:cx3="http://schemas.microsoft.com/office/drawing/2016/5/9/chartex" xmlns:cx4="http://schemas.microsoft.com/office/drawing/2016/5/10/chartex" xmlns:cx5="http://schemas.microsoft.com/office/drawing/2016/5/11/chartex" xmlns:cx6="http://schemas.microsoft.com/office/drawing/2016/5/12/chartex" xmlns:cx7="http://schemas.microsoft.com/office/drawing/2016/5/13/chartex" xmlns:cx8="http://schemas.microsoft.com/office/drawing/2016/5/14/chartex" xmlns:mc="http://schemas.openxmlformats.org/markup-compatibility/2006" xmlns:aink="http://schemas.microsoft.com/office/drawing/2016/ink" xmlns:am3d="http://schemas.microsoft.com/office/drawing/2017/model3d" xmlns:o="urn:schemas-microsoft-com:office:office" xmlns:r="http://schemas.openxmlformats.org/officeDocument/2006/relationships" xmlns:m="http://schemas.openxmlformats.org/officeDocument/2006/math" xmlns:v="urn:schemas-microsoft-com:vml" xmlns:wp14="http://schemas.microsoft.com/office/word/2010/wordprocessingDrawing" xmlns:wp="http://schemas.openxmlformats.org/drawingml/2006/wordprocessingDrawing" xmlns:w10="urn:schemas-microsoft-com:office:word" xmlns:w="http://schemas.openxmlformats.org/wordprocessingml/2006/main" xmlns:w14="http://schemas.microsoft.com/office/word/2010/wordml" xmlns:w15="http://schemas.microsoft.com/office/word/2012/wordml" xmlns:w16cex="http://schemas.microsoft.com/office/word/2018/wordml/cex" xmlns:w16cid="http://schemas.microsoft.com/office/word/2016/wordml/cid" xmlns:w16="http://schemas.microsoft.com/office/word/2018/wordml" xmlns:w16sdtdh="http://schemas.microsoft.com/office/word/2020/wordml/sdtdatahash" xmlns:w16se="http://schemas.microsoft.com/office/word/2015/wordml/symex" xmlns:wpg="http://schemas.microsoft.com/office/word/2010/wordprocessingGroup" xmlns:wpi="http://schemas.microsoft.com/office/word/2010/wordprocessingInk" xmlns:wne="http://schemas.microsoft.com/office/word/2006/wordml" xmlns:wps="http://schemas.microsoft.com/office/word/2010/wordprocessingShape" mc:Ignorable="w14 w15 w16se w16cid w16 w16cex w16sdtdh wp14">
+  <w:footnote w:type="separator" w:id="-1">
+    <w:p>
+      <w:pPr>
+        <w:spacing w:after="0" w:line="240" w:lineRule="auto"/>
+      </w:pPr>
+      <w:r>
+        <w:separator/>
+      </w:r>
+    </w:p>
+  </w:footnote>
+  <w:footnote w:type="continuationSeparator" w:id="0">
+    <w:p>
+      <w:pPr>
+        <w:spacing w:after="0" w:line="240" w:lineRule="auto"/>
+      </w:pPr>
+      <w:r>
+        <w:continuationSeparator/>
+      </w:r>
+    </w:p>
+  </w:footnote>
+</w:footnotes>
+</file>
+
+<file path=word/numbering.xml><?xml version="1.0" encoding="utf-8"?>
+<w:numbering xmlns:wpc="http://schemas.microsoft.com/office/word/2010/wordprocessingCanvas" xmlns:cx="http://schemas.microsoft.com/office/drawing/2014/chartex" xmlns:cx1="http://schemas.microsoft.com/office/drawing/2015/9/8/chartex" xmlns:cx2="http://schemas.microsoft.com/office/drawing/2015/10/21/chartex" xmlns:cx3="http://schemas.microsoft.com/office/drawing/2016/5/9/chartex" xmlns:cx4="http://schemas.microsoft.com/office/drawing/2016/5/10/chartex" xmlns:cx5="http://schemas.microsoft.com/office/drawing/2016/5/11/chartex" xmlns:cx6="http://schemas.microsoft.com/office/drawing/2016/5/12/chartex" xmlns:cx7="http://schemas.microsoft.com/office/drawing/2016/5/13/chartex" xmlns:cx8="http://schemas.microsoft.com/office/drawing/2016/5/14/chartex" xmlns:mc="http://schemas.openxmlformats.org/markup-compatibility/2006" xmlns:aink="http://schemas.microsoft.com/office/drawing/2016/ink" xmlns:am3d="http://schemas.microsoft.com/office/drawing/2017/model3d" xmlns:o="urn:schemas-microsoft-com:office:office" xmlns:r="http://schemas.openxmlformats.org/officeDocument/2006/relationships" xmlns:m="http://schemas.openxmlformats.org/officeDocument/2006/math" xmlns:v="urn:schemas-microsoft-com:vml" xmlns:wp14="http://schemas.microsoft.com/office/word/2010/wordprocessingDrawing" xmlns:wp="http://schemas.openxmlformats.org/drawingml/2006/wordprocessingDrawing" xmlns:w10="urn:schemas-microsoft-com:office:word" xmlns:w="http://schemas.openxmlformats.org/wordprocessingml/2006/main" xmlns:w14="http://schemas.microsoft.com/office/word/2010/wordml" xmlns:w15="http://schemas.microsoft.com/office/word/2012/wordml" xmlns:w16cex="http://schemas.microsoft.com/office/word/2018/wordml/cex" xmlns:w16cid="http://schemas.microsoft.com/office/word/2016/wordml/cid" xmlns:w16="http://schemas.microsoft.com/office/word/2018/wordml" xmlns:w16sdtdh="http://schemas.microsoft.com/office/word/2020/wordml/sdtdatahash" xmlns:w16se="http://schemas.microsoft.com/office/word/2015/wordml/symex" xmlns:wpg="http://schemas.microsoft.com/office/word/2010/wordprocessingGroup" xmlns:wpi="http://schemas.microsoft.com/office/word/2010/wordprocessingInk" xmlns:wne="http://schemas.microsoft.com/office/word/2006/wordml" xmlns:wps="http://schemas.microsoft.com/office/word/2010/wordprocessingShape" mc:Ignorable="w14 w15 w16se w16cid w16 w16cex w16sdtdh wp14">
+  <w:abstractNum w:abstractNumId="0" w15:restartNumberingAfterBreak="0">
+    <w:nsid w:val="02A64B17"/>
+    <w:multiLevelType w:val="hybridMultilevel"/>
+    <w:tmpl w:val="EEBA1152"/>
+    <w:styleLink w:val="Lettres"/>
+    <w:lvl w:ilvl="0" w:tplc="FD7E532C">
+      <w:start w:val="1"/>
+      <w:numFmt w:val="upperLetter"/>
+      <w:lvlText w:val="%1."/>
+      <w:lvlJc w:val="left"/>
+      <w:pPr>
+        <w:ind w:left="390" w:hanging="390"/>
+      </w:pPr>
+      <w:rPr>
+        <w:rFonts w:hAnsi="Arial Unicode MS"/>
+        <w:caps w:val="0"/>
+        <w:smallCaps w:val="0"/>
+        <w:strike w:val="0"/>
+        <w:dstrike w:val="0"/>
+        <w:outline w:val="0"/>
+        <w:shadow w:val="0"/>
+        <w:emboss w:val="0"/>
+        <w:imprint w:val="0"/>
+        <w:spacing w:val="0"/>
+        <w:w w:val="100"/>
+        <w:kern w:val="0"/>
+        <w:position w:val="0"/>
+        <w:highlight w:val="none"/>
+        <w:u w:val="none"/>
+        <w:effect w:val="none"/>
+        <w:vertAlign w:val="baseline"/>
+      </w:rPr>
+    </w:lvl>
+    <w:lvl w:ilvl="1" w:tplc="28522A82">
+      <w:start w:val="1"/>
+      <w:numFmt w:val="upperLetter"/>
+      <w:lvlText w:val="%2."/>
+      <w:lvlJc w:val="left"/>
+      <w:pPr>
+        <w:ind w:left="750" w:hanging="390"/>
+      </w:pPr>
+      <w:rPr>
+        <w:rFonts w:hAnsi="Arial Unicode MS"/>
+        <w:caps w:val="0"/>
+        <w:smallCaps w:val="0"/>
+        <w:strike w:val="0"/>
+        <w:dstrike w:val="0"/>
+        <w:outline w:val="0"/>
+        <w:shadow w:val="0"/>
+        <w:emboss w:val="0"/>
+        <w:imprint w:val="0"/>
+        <w:spacing w:val="0"/>
+        <w:w w:val="100"/>
+        <w:kern w:val="0"/>
+        <w:position w:val="0"/>
+        <w:highlight w:val="none"/>
+        <w:u w:val="none"/>
+        <w:effect w:val="none"/>
+        <w:vertAlign w:val="baseline"/>
+      </w:rPr>
+    </w:lvl>
+    <w:lvl w:ilvl="2" w:tplc="0708136A">
+      <w:start w:val="1"/>
+      <w:numFmt w:val="upperLetter"/>
+      <w:lvlText w:val="%3."/>
+      <w:lvlJc w:val="left"/>
+      <w:pPr>
+        <w:ind w:left="1110" w:hanging="390"/>
+      </w:pPr>
+      <w:rPr>
+        <w:rFonts w:hAnsi="Arial Unicode MS"/>
+        <w:caps w:val="0"/>
+        <w:smallCaps w:val="0"/>
+        <w:strike w:val="0"/>
+        <w:dstrike w:val="0"/>
+        <w:outline w:val="0"/>
+        <w:shadow w:val="0"/>
+        <w:emboss w:val="0"/>
+        <w:imprint w:val="0"/>
+        <w:spacing w:val="0"/>
+        <w:w w:val="100"/>
+        <w:kern w:val="0"/>
+        <w:position w:val="0"/>
+        <w:highlight w:val="none"/>
+        <w:u w:val="none"/>
+        <w:effect w:val="none"/>
+        <w:vertAlign w:val="baseline"/>
+      </w:rPr>
+    </w:lvl>
+    <w:lvl w:ilvl="3" w:tplc="0EA8AADA">
+      <w:start w:val="1"/>
+      <w:numFmt w:val="upperLetter"/>
+      <w:lvlText w:val="%4."/>
+      <w:lvlJc w:val="left"/>
+      <w:pPr>
+        <w:ind w:left="1470" w:hanging="390"/>
+      </w:pPr>
+      <w:rPr>
+        <w:rFonts w:hAnsi="Arial Unicode MS"/>
+        <w:caps w:val="0"/>
+        <w:smallCaps w:val="0"/>
+        <w:strike w:val="0"/>
+        <w:dstrike w:val="0"/>
+        <w:outline w:val="0"/>
+        <w:shadow w:val="0"/>
+        <w:emboss w:val="0"/>
+        <w:imprint w:val="0"/>
+        <w:spacing w:val="0"/>
+        <w:w w:val="100"/>
+        <w:kern w:val="0"/>
+        <w:position w:val="0"/>
+        <w:highlight w:val="none"/>
+        <w:u w:val="none"/>
+        <w:effect w:val="none"/>
+        <w:vertAlign w:val="baseline"/>
+      </w:rPr>
+    </w:lvl>
+    <w:lvl w:ilvl="4" w:tplc="0174392C">
+      <w:start w:val="1"/>
+      <w:numFmt w:val="upperLetter"/>
+      <w:lvlText w:val="%5."/>
+      <w:lvlJc w:val="left"/>
+      <w:pPr>
+        <w:ind w:left="1830" w:hanging="390"/>
+      </w:pPr>
+      <w:rPr>
+        <w:rFonts w:hAnsi="Arial Unicode MS"/>
+        <w:caps w:val="0"/>
+        <w:smallCaps w:val="0"/>
+        <w:strike w:val="0"/>
+        <w:dstrike w:val="0"/>
+        <w:outline w:val="0"/>
+        <w:shadow w:val="0"/>
+        <w:emboss w:val="0"/>
+        <w:imprint w:val="0"/>
+        <w:spacing w:val="0"/>
+        <w:w w:val="100"/>
+        <w:kern w:val="0"/>
+        <w:position w:val="0"/>
+        <w:highlight w:val="none"/>
+        <w:u w:val="none"/>
+        <w:effect w:val="none"/>
+        <w:vertAlign w:val="baseline"/>
+      </w:rPr>
+    </w:lvl>
+    <w:lvl w:ilvl="5" w:tplc="DA78D636">
+      <w:start w:val="1"/>
+      <w:numFmt w:val="upperLetter"/>
+      <w:lvlText w:val="%6."/>
+      <w:lvlJc w:val="left"/>
+      <w:pPr>
+        <w:ind w:left="2190" w:hanging="390"/>
+      </w:pPr>
+      <w:rPr>
+        <w:rFonts w:hAnsi="Arial Unicode MS"/>
+        <w:caps w:val="0"/>
+        <w:smallCaps w:val="0"/>
+        <w:strike w:val="0"/>
+        <w:dstrike w:val="0"/>
+        <w:outline w:val="0"/>
+        <w:shadow w:val="0"/>
+        <w:emboss w:val="0"/>
+        <w:imprint w:val="0"/>
+        <w:spacing w:val="0"/>
+        <w:w w:val="100"/>
+        <w:kern w:val="0"/>
+        <w:position w:val="0"/>
+        <w:highlight w:val="none"/>
+        <w:u w:val="none"/>
+        <w:effect w:val="none"/>
+        <w:vertAlign w:val="baseline"/>
+      </w:rPr>
+    </w:lvl>
+    <w:lvl w:ilvl="6" w:tplc="714AB062">
+      <w:start w:val="1"/>
+      <w:numFmt w:val="upperLetter"/>
+      <w:lvlText w:val="%7."/>
+      <w:lvlJc w:val="left"/>
+      <w:pPr>
+        <w:ind w:left="2550" w:hanging="390"/>
+      </w:pPr>
+      <w:rPr>
+        <w:rFonts w:hAnsi="Arial Unicode MS"/>
+        <w:caps w:val="0"/>
+        <w:smallCaps w:val="0"/>
+        <w:strike w:val="0"/>
+        <w:dstrike w:val="0"/>
+        <w:outline w:val="0"/>
+        <w:shadow w:val="0"/>
+        <w:emboss w:val="0"/>
+        <w:imprint w:val="0"/>
+        <w:spacing w:val="0"/>
+        <w:w w:val="100"/>
+        <w:kern w:val="0"/>
+        <w:position w:val="0"/>
+        <w:highlight w:val="none"/>
+        <w:u w:val="none"/>
+        <w:effect w:val="none"/>
+        <w:vertAlign w:val="baseline"/>
+      </w:rPr>
+    </w:lvl>
+    <w:lvl w:ilvl="7" w:tplc="0F94129A">
+      <w:start w:val="1"/>
+      <w:numFmt w:val="upperLetter"/>
+      <w:lvlText w:val="%8."/>
+      <w:lvlJc w:val="left"/>
+      <w:pPr>
+        <w:ind w:left="2910" w:hanging="390"/>
+      </w:pPr>
+      <w:rPr>
+        <w:rFonts w:hAnsi="Arial Unicode MS"/>
+        <w:caps w:val="0"/>
+        <w:smallCaps w:val="0"/>
+        <w:strike w:val="0"/>
+        <w:dstrike w:val="0"/>
+        <w:outline w:val="0"/>
+        <w:shadow w:val="0"/>
+        <w:emboss w:val="0"/>
+        <w:imprint w:val="0"/>
+        <w:spacing w:val="0"/>
+        <w:w w:val="100"/>
+        <w:kern w:val="0"/>
+        <w:position w:val="0"/>
+        <w:highlight w:val="none"/>
+        <w:u w:val="none"/>
+        <w:effect w:val="none"/>
+        <w:vertAlign w:val="baseline"/>
+      </w:rPr>
+    </w:lvl>
+    <w:lvl w:ilvl="8" w:tplc="1E842F0A">
+      <w:start w:val="1"/>
+      <w:numFmt w:val="upperLetter"/>
+      <w:lvlText w:val="%9."/>
+      <w:lvlJc w:val="left"/>
+      <w:pPr>
+        <w:ind w:left="3270" w:hanging="390"/>
+      </w:pPr>
+      <w:rPr>
+        <w:rFonts w:hAnsi="Arial Unicode MS"/>
+        <w:caps w:val="0"/>
+        <w:smallCaps w:val="0"/>
+        <w:strike w:val="0"/>
+        <w:dstrike w:val="0"/>
+        <w:outline w:val="0"/>
+        <w:shadow w:val="0"/>
+        <w:emboss w:val="0"/>
+        <w:imprint w:val="0"/>
+        <w:spacing w:val="0"/>
+        <w:w w:val="100"/>
+        <w:kern w:val="0"/>
+        <w:position w:val="0"/>
+        <w:highlight w:val="none"/>
+        <w:u w:val="none"/>
+        <w:effect w:val="none"/>
+        <w:vertAlign w:val="baseline"/>
+      </w:rPr>
+    </w:lvl>
+  </w:abstractNum>
+  <w:abstractNum w:abstractNumId="1" w15:restartNumberingAfterBreak="0">
+    <w:nsid w:val="0A1A4925"/>
+    <w:multiLevelType w:val="hybridMultilevel"/>
+    <w:tmpl w:val="0928A41E"/>
+    <w:lvl w:ilvl="0" w:tplc="BEFA25B6">
+      <w:start w:val="1"/>
+      <w:numFmt w:val="upperLetter"/>
+      <w:lvlText w:val="%1."/>
+      <w:lvlJc w:val="left"/>
+      <w:pPr>
+        <w:ind w:left="720" w:hanging="360"/>
+      </w:pPr>
+      <w:rPr>
+        <w:rFonts w:hint="default"/>
+        <w:b/>
+        <w:bCs/>
+      </w:rPr>
+    </w:lvl>
+    <w:lvl w:ilvl="1" w:tplc="040C0019" w:tentative="1">
+      <w:start w:val="1"/>
+      <w:numFmt w:val="lowerLetter"/>
+      <w:lvlText w:val="%2."/>
+      <w:lvlJc w:val="left"/>
+      <w:pPr>
+        <w:ind w:left="1440" w:hanging="360"/>
+      </w:pPr>
+    </w:lvl>
+    <w:lvl w:ilvl="2" w:tplc="040C001B" w:tentative="1">
+      <w:start w:val="1"/>
+      <w:numFmt w:val="lowerRoman"/>
+      <w:lvlText w:val="%3."/>
+      <w:lvlJc w:val="right"/>
+      <w:pPr>
+        <w:ind w:left="2160" w:hanging="180"/>
+      </w:pPr>
+    </w:lvl>
+    <w:lvl w:ilvl="3" w:tplc="040C000F" w:tentative="1">
+      <w:start w:val="1"/>
+      <w:numFmt w:val="decimal"/>
+      <w:lvlText w:val="%4."/>
+      <w:lvlJc w:val="left"/>
+      <w:pPr>
+        <w:ind w:left="2880" w:hanging="360"/>
+      </w:pPr>
+    </w:lvl>
+    <w:lvl w:ilvl="4" w:tplc="040C0019" w:tentative="1">
+      <w:start w:val="1"/>
+      <w:numFmt w:val="lowerLetter"/>
+      <w:lvlText w:val="%5."/>
+      <w:lvlJc w:val="left"/>
+      <w:pPr>
+        <w:ind w:left="3600" w:hanging="360"/>
+      </w:pPr>
+    </w:lvl>
+    <w:lvl w:ilvl="5" w:tplc="040C001B" w:tentative="1">
+      <w:start w:val="1"/>
+      <w:numFmt w:val="lowerRoman"/>
+      <w:lvlText w:val="%6."/>
+      <w:lvlJc w:val="right"/>
+      <w:pPr>
+        <w:ind w:left="4320" w:hanging="180"/>
+      </w:pPr>
+    </w:lvl>
+    <w:lvl w:ilvl="6" w:tplc="040C000F" w:tentative="1">
+      <w:start w:val="1"/>
+      <w:numFmt w:val="decimal"/>
+      <w:lvlText w:val="%7."/>
+      <w:lvlJc w:val="left"/>
+      <w:pPr>
+        <w:ind w:left="5040" w:hanging="360"/>
+      </w:pPr>
+    </w:lvl>
+    <w:lvl w:ilvl="7" w:tplc="040C0019" w:tentative="1">
+      <w:start w:val="1"/>
+      <w:numFmt w:val="lowerLetter"/>
+      <w:lvlText w:val="%8."/>
+      <w:lvlJc w:val="left"/>
+      <w:pPr>
+        <w:ind w:left="5760" w:hanging="360"/>
+      </w:pPr>
+    </w:lvl>
+    <w:lvl w:ilvl="8" w:tplc="040C001B" w:tentative="1">
+      <w:start w:val="1"/>
+      <w:numFmt w:val="lowerRoman"/>
+      <w:lvlText w:val="%9."/>
+      <w:lvlJc w:val="right"/>
+      <w:pPr>
+        <w:ind w:left="6480" w:hanging="180"/>
+      </w:pPr>
+    </w:lvl>
+  </w:abstractNum>
+  <w:abstractNum w:abstractNumId="2" w15:restartNumberingAfterBreak="0">
+    <w:nsid w:val="317E6E25"/>
+    <w:multiLevelType w:val="hybridMultilevel"/>
+    <w:tmpl w:val="EEBA1152"/>
+    <w:numStyleLink w:val="Lettres"/>
+  </w:abstractNum>
+  <w:abstractNum w:abstractNumId="3" w15:restartNumberingAfterBreak="0">
+    <w:nsid w:val="35873BA8"/>
+    <w:multiLevelType w:val="hybridMultilevel"/>
+    <w:tmpl w:val="59E078AE"/>
+    <w:lvl w:ilvl="0" w:tplc="040C0015">
+      <w:start w:val="1"/>
+      <w:numFmt w:val="upperLetter"/>
+      <w:lvlText w:val="%1."/>
+      <w:lvlJc w:val="left"/>
+      <w:pPr>
+        <w:ind w:left="720" w:hanging="360"/>
+      </w:pPr>
+      <w:rPr>
+        <w:rFonts w:hint="default"/>
+      </w:rPr>
+    </w:lvl>
+    <w:lvl w:ilvl="1" w:tplc="040C0019" w:tentative="1">
+      <w:start w:val="1"/>
+      <w:numFmt w:val="lowerLetter"/>
+      <w:lvlText w:val="%2."/>
+      <w:lvlJc w:val="left"/>
+      <w:pPr>
+        <w:ind w:left="1440" w:hanging="360"/>
+      </w:pPr>
+    </w:lvl>
+    <w:lvl w:ilvl="2" w:tplc="040C001B" w:tentative="1">
+      <w:start w:val="1"/>
+      <w:numFmt w:val="lowerRoman"/>
+      <w:lvlText w:val="%3."/>
+      <w:lvlJc w:val="right"/>
+      <w:pPr>
+        <w:ind w:left="2160" w:hanging="180"/>
+      </w:pPr>
+    </w:lvl>
+    <w:lvl w:ilvl="3" w:tplc="040C000F" w:tentative="1">
+      <w:start w:val="1"/>
+      <w:numFmt w:val="decimal"/>
+      <w:lvlText w:val="%4."/>
+      <w:lvlJc w:val="left"/>
+      <w:pPr>
+        <w:ind w:left="2880" w:hanging="360"/>
+      </w:pPr>
+    </w:lvl>
+    <w:lvl w:ilvl="4" w:tplc="040C0019" w:tentative="1">
+      <w:start w:val="1"/>
+      <w:numFmt w:val="lowerLetter"/>
+      <w:lvlText w:val="%5."/>
+      <w:lvlJc w:val="left"/>
+      <w:pPr>
+        <w:ind w:left="3600" w:hanging="360"/>
+      </w:pPr>
+    </w:lvl>
+    <w:lvl w:ilvl="5" w:tplc="040C001B" w:tentative="1">
+      <w:start w:val="1"/>
+      <w:numFmt w:val="lowerRoman"/>
+      <w:lvlText w:val="%6."/>
+      <w:lvlJc w:val="right"/>
+      <w:pPr>
+        <w:ind w:left="4320" w:hanging="180"/>
+      </w:pPr>
+    </w:lvl>
+    <w:lvl w:ilvl="6" w:tplc="040C000F" w:tentative="1">
+      <w:start w:val="1"/>
+      <w:numFmt w:val="decimal"/>
+      <w:lvlText w:val="%7."/>
+      <w:lvlJc w:val="left"/>
+      <w:pPr>
+        <w:ind w:left="5040" w:hanging="360"/>
+      </w:pPr>
+    </w:lvl>
+    <w:lvl w:ilvl="7" w:tplc="040C0019" w:tentative="1">
+      <w:start w:val="1"/>
+      <w:numFmt w:val="lowerLetter"/>
+      <w:lvlText w:val="%8."/>
+      <w:lvlJc w:val="left"/>
+      <w:pPr>
+        <w:ind w:left="5760" w:hanging="360"/>
+      </w:pPr>
+    </w:lvl>
+    <w:lvl w:ilvl="8" w:tplc="040C001B" w:tentative="1">
+      <w:start w:val="1"/>
+      <w:numFmt w:val="lowerRoman"/>
+      <w:lvlText w:val="%9."/>
+      <w:lvlJc w:val="right"/>
+      <w:pPr>
+        <w:ind w:left="6480" w:hanging="180"/>
+      </w:pPr>
+    </w:lvl>
+  </w:abstractNum>
+  <w:abstractNum w:abstractNumId="4" w15:restartNumberingAfterBreak="0">
+    <w:nsid w:val="57093E72"/>
+    <w:multiLevelType w:val="hybridMultilevel"/>
+    <w:tmpl w:val="72B022AA"/>
+    <w:lvl w:ilvl="0" w:tplc="040C0015">
+      <w:start w:val="1"/>
+      <w:numFmt w:val="upperLetter"/>
+      <w:lvlText w:val="%1."/>
+      <w:lvlJc w:val="left"/>
+      <w:pPr>
+        <w:ind w:left="720" w:hanging="360"/>
+      </w:pPr>
+      <w:rPr>
+        <w:rFonts w:hint="default"/>
+      </w:rPr>
+    </w:lvl>
+    <w:lvl w:ilvl="1" w:tplc="040C0019" w:tentative="1">
+      <w:start w:val="1"/>
+      <w:numFmt w:val="lowerLetter"/>
+      <w:lvlText w:val="%2."/>
+      <w:lvlJc w:val="left"/>
+      <w:pPr>
+        <w:ind w:left="1440" w:hanging="360"/>
+      </w:pPr>
+    </w:lvl>
+    <w:lvl w:ilvl="2" w:tplc="040C001B" w:tentative="1">
+      <w:start w:val="1"/>
+      <w:numFmt w:val="lowerRoman"/>
+      <w:lvlText w:val="%3."/>
+      <w:lvlJc w:val="right"/>
+      <w:pPr>
+        <w:ind w:left="2160" w:hanging="180"/>
+      </w:pPr>
+    </w:lvl>
+    <w:lvl w:ilvl="3" w:tplc="040C000F" w:tentative="1">
+      <w:start w:val="1"/>
+      <w:numFmt w:val="decimal"/>
+      <w:lvlText w:val="%4."/>
+      <w:lvlJc w:val="left"/>
+      <w:pPr>
+        <w:ind w:left="2880" w:hanging="360"/>
+      </w:pPr>
+    </w:lvl>
+    <w:lvl w:ilvl="4" w:tplc="040C0019" w:tentative="1">
+      <w:start w:val="1"/>
+      <w:numFmt w:val="lowerLetter"/>
+      <w:lvlText w:val="%5."/>
+      <w:lvlJc w:val="left"/>
+      <w:pPr>
+        <w:ind w:left="3600" w:hanging="360"/>
+      </w:pPr>
+    </w:lvl>
+    <w:lvl w:ilvl="5" w:tplc="040C001B" w:tentative="1">
+      <w:start w:val="1"/>
+      <w:numFmt w:val="lowerRoman"/>
+      <w:lvlText w:val="%6."/>
+      <w:lvlJc w:val="right"/>
+      <w:pPr>
+        <w:ind w:left="4320" w:hanging="180"/>
+      </w:pPr>
+    </w:lvl>
+    <w:lvl w:ilvl="6" w:tplc="040C000F" w:tentative="1">
+      <w:start w:val="1"/>
+      <w:numFmt w:val="decimal"/>
+      <w:lvlText w:val="%7."/>
+      <w:lvlJc w:val="left"/>
+      <w:pPr>
+        <w:ind w:left="5040" w:hanging="360"/>
+      </w:pPr>
+    </w:lvl>
+    <w:lvl w:ilvl="7" w:tplc="040C0019" w:tentative="1">
+      <w:start w:val="1"/>
+      <w:numFmt w:val="lowerLetter"/>
+      <w:lvlText w:val="%8."/>
+      <w:lvlJc w:val="left"/>
+      <w:pPr>
+        <w:ind w:left="5760" w:hanging="360"/>
+      </w:pPr>
+    </w:lvl>
+    <w:lvl w:ilvl="8" w:tplc="040C001B" w:tentative="1">
+      <w:start w:val="1"/>
+      <w:numFmt w:val="lowerRoman"/>
+      <w:lvlText w:val="%9."/>
+      <w:lvlJc w:val="right"/>
+      <w:pPr>
+        <w:ind w:left="6480" w:hanging="180"/>
+      </w:pPr>
+    </w:lvl>
+  </w:abstractNum>
+  <w:abstractNum w:abstractNumId="5" w15:restartNumberingAfterBreak="0">
+    <w:nsid w:val="794E6BD9"/>
+    <w:multiLevelType w:val="hybridMultilevel"/>
+    <w:tmpl w:val="F90AA9A4"/>
+    <w:lvl w:ilvl="0" w:tplc="040C0015">
+      <w:start w:val="1"/>
+      <w:numFmt w:val="upperLetter"/>
+      <w:lvlText w:val="%1."/>
+      <w:lvlJc w:val="left"/>
+      <w:pPr>
+        <w:ind w:left="720" w:hanging="360"/>
+      </w:pPr>
+      <w:rPr>
+        <w:rFonts w:hint="default"/>
+      </w:rPr>
+    </w:lvl>
+    <w:lvl w:ilvl="1" w:tplc="040C0019" w:tentative="1">
+      <w:start w:val="1"/>
+      <w:numFmt w:val="lowerLetter"/>
+      <w:lvlText w:val="%2."/>
+      <w:lvlJc w:val="left"/>
+      <w:pPr>
+        <w:ind w:left="1440" w:hanging="360"/>
+      </w:pPr>
+    </w:lvl>
+    <w:lvl w:ilvl="2" w:tplc="040C001B" w:tentative="1">
+      <w:start w:val="1"/>
+      <w:numFmt w:val="lowerRoman"/>
+      <w:lvlText w:val="%3."/>
+      <w:lvlJc w:val="right"/>
+      <w:pPr>
+        <w:ind w:left="2160" w:hanging="180"/>
+      </w:pPr>
+    </w:lvl>
+    <w:lvl w:ilvl="3" w:tplc="040C000F" w:tentative="1">
+      <w:start w:val="1"/>
+      <w:numFmt w:val="decimal"/>
+      <w:lvlText w:val="%4."/>
+      <w:lvlJc w:val="left"/>
+      <w:pPr>
+        <w:ind w:left="2880" w:hanging="360"/>
+      </w:pPr>
+    </w:lvl>
+    <w:lvl w:ilvl="4" w:tplc="040C0019" w:tentative="1">
+      <w:start w:val="1"/>
+      <w:numFmt w:val="lowerLetter"/>
+      <w:lvlText w:val="%5."/>
+      <w:lvlJc w:val="left"/>
+      <w:pPr>
+        <w:ind w:left="3600" w:hanging="360"/>
+      </w:pPr>
+    </w:lvl>
+    <w:lvl w:ilvl="5" w:tplc="040C001B" w:tentative="1">
+      <w:start w:val="1"/>
+      <w:numFmt w:val="lowerRoman"/>
+      <w:lvlText w:val="%6."/>
+      <w:lvlJc w:val="right"/>
+      <w:pPr>
+        <w:ind w:left="4320" w:hanging="180"/>
+      </w:pPr>
+    </w:lvl>
+    <w:lvl w:ilvl="6" w:tplc="040C000F" w:tentative="1">
+      <w:start w:val="1"/>
+      <w:numFmt w:val="decimal"/>
+      <w:lvlText w:val="%7."/>
+      <w:lvlJc w:val="left"/>
+      <w:pPr>
+        <w:ind w:left="5040" w:hanging="360"/>
+      </w:pPr>
+    </w:lvl>
+    <w:lvl w:ilvl="7" w:tplc="040C0019" w:tentative="1">
+      <w:start w:val="1"/>
+      <w:numFmt w:val="lowerLetter"/>
+      <w:lvlText w:val="%8."/>
+      <w:lvlJc w:val="left"/>
+      <w:pPr>
+        <w:ind w:left="5760" w:hanging="360"/>
+      </w:pPr>
+    </w:lvl>
+    <w:lvl w:ilvl="8" w:tplc="040C001B" w:tentative="1">
+      <w:start w:val="1"/>
+      <w:numFmt w:val="lowerRoman"/>
+      <w:lvlText w:val="%9."/>
+      <w:lvlJc w:val="right"/>
+      <w:pPr>
+        <w:ind w:left="6480" w:hanging="180"/>
+      </w:pPr>
+    </w:lvl>
+  </w:abstractNum>
+  <w:abstractNum w:abstractNumId="6" w15:restartNumberingAfterBreak="0">
+    <w:nsid w:val="7B942E2D"/>
+    <w:multiLevelType w:val="hybridMultilevel"/>
+    <w:tmpl w:val="6B8AE6C0"/>
+    <w:lvl w:ilvl="0" w:tplc="040C0015">
+      <w:start w:val="1"/>
+      <w:numFmt w:val="upperLetter"/>
+      <w:lvlText w:val="%1."/>
+      <w:lvlJc w:val="left"/>
+      <w:pPr>
+        <w:ind w:left="720" w:hanging="360"/>
+      </w:pPr>
+      <w:rPr>
+        <w:rFonts w:hint="default"/>
+      </w:rPr>
+    </w:lvl>
+    <w:lvl w:ilvl="1" w:tplc="040C0019" w:tentative="1">
+      <w:start w:val="1"/>
+      <w:numFmt w:val="lowerLetter"/>
+      <w:lvlText w:val="%2."/>
+      <w:lvlJc w:val="left"/>
+      <w:pPr>
+        <w:ind w:left="1440" w:hanging="360"/>
+      </w:pPr>
+    </w:lvl>
+    <w:lvl w:ilvl="2" w:tplc="040C001B" w:tentative="1">
+      <w:start w:val="1"/>
+      <w:numFmt w:val="lowerRoman"/>
+      <w:lvlText w:val="%3."/>
+      <w:lvlJc w:val="right"/>
+      <w:pPr>
+        <w:ind w:left="2160" w:hanging="180"/>
+      </w:pPr>
+    </w:lvl>
+    <w:lvl w:ilvl="3" w:tplc="040C000F" w:tentative="1">
+      <w:start w:val="1"/>
+      <w:numFmt w:val="decimal"/>
+      <w:lvlText w:val="%4."/>
+      <w:lvlJc w:val="left"/>
+      <w:pPr>
+        <w:ind w:left="2880" w:hanging="360"/>
+      </w:pPr>
+    </w:lvl>
+    <w:lvl w:ilvl="4" w:tplc="040C0019" w:tentative="1">
+      <w:start w:val="1"/>
+      <w:numFmt w:val="lowerLetter"/>
+      <w:lvlText w:val="%5."/>
+      <w:lvlJc w:val="left"/>
+      <w:pPr>
+        <w:ind w:left="3600" w:hanging="360"/>
+      </w:pPr>
+    </w:lvl>
+    <w:lvl w:ilvl="5" w:tplc="040C001B" w:tentative="1">
+      <w:start w:val="1"/>
+      <w:numFmt w:val="lowerRoman"/>
+      <w:lvlText w:val="%6."/>
+      <w:lvlJc w:val="right"/>
+      <w:pPr>
+        <w:ind w:left="4320" w:hanging="180"/>
+      </w:pPr>
+    </w:lvl>
+    <w:lvl w:ilvl="6" w:tplc="040C000F" w:tentative="1">
+      <w:start w:val="1"/>
+      <w:numFmt w:val="decimal"/>
+      <w:lvlText w:val="%7."/>
+      <w:lvlJc w:val="left"/>
+      <w:pPr>
+        <w:ind w:left="5040" w:hanging="360"/>
+      </w:pPr>
+    </w:lvl>
+    <w:lvl w:ilvl="7" w:tplc="040C0019" w:tentative="1">
+      <w:start w:val="1"/>
+      <w:numFmt w:val="lowerLetter"/>
+      <w:lvlText w:val="%8."/>
+      <w:lvlJc w:val="left"/>
+      <w:pPr>
+        <w:ind w:left="5760" w:hanging="360"/>
+      </w:pPr>
+    </w:lvl>
+    <w:lvl w:ilvl="8" w:tplc="040C001B" w:tentative="1">
+      <w:start w:val="1"/>
+      <w:numFmt w:val="lowerRoman"/>
+      <w:lvlText w:val="%9."/>
+      <w:lvlJc w:val="right"/>
+      <w:pPr>
+        <w:ind w:left="6480" w:hanging="180"/>
+      </w:pPr>
+    </w:lvl>
+  </w:abstractNum>
+  <w:num w:numId="1">
+    <w:abstractNumId w:val="2"/>
+    <w:lvlOverride w:ilvl="0">
+      <w:startOverride w:val="1"/>
+    </w:lvlOverride>
+    <w:lvlOverride w:ilvl="1">
+      <w:startOverride w:val="1"/>
+    </w:lvlOverride>
+    <w:lvlOverride w:ilvl="2">
+      <w:startOverride w:val="1"/>
+    </w:lvlOverride>
+    <w:lvlOverride w:ilvl="3">
+      <w:startOverride w:val="1"/>
+    </w:lvlOverride>
+    <w:lvlOverride w:ilvl="4">
+      <w:startOverride w:val="1"/>
+    </w:lvlOverride>
+    <w:lvlOverride w:ilvl="5">
+      <w:startOverride w:val="1"/>
+    </w:lvlOverride>
+    <w:lvlOverride w:ilvl="6">
+      <w:startOverride w:val="1"/>
+    </w:lvlOverride>
+    <w:lvlOverride w:ilvl="7">
+      <w:startOverride w:val="1"/>
+    </w:lvlOverride>
+    <w:lvlOverride w:ilvl="8">
+      <w:startOverride w:val="1"/>
+    </w:lvlOverride>
+  </w:num>
+  <w:num w:numId="2">
+    <w:abstractNumId w:val="2"/>
+    <w:lvlOverride w:ilvl="0">
+      <w:startOverride w:val="1"/>
+    </w:lvlOverride>
+    <w:lvlOverride w:ilvl="1">
+      <w:startOverride w:val="1"/>
+    </w:lvlOverride>
+    <w:lvlOverride w:ilvl="2">
+      <w:startOverride w:val="1"/>
+    </w:lvlOverride>
+    <w:lvlOverride w:ilvl="3">
+      <w:startOverride w:val="1"/>
+    </w:lvlOverride>
+    <w:lvlOverride w:ilvl="4">
+      <w:startOverride w:val="1"/>
+    </w:lvlOverride>
+    <w:lvlOverride w:ilvl="5">
+      <w:startOverride w:val="1"/>
+    </w:lvlOverride>
+    <w:lvlOverride w:ilvl="6">
+      <w:startOverride w:val="1"/>
+    </w:lvlOverride>
+    <w:lvlOverride w:ilvl="7">
+      <w:startOverride w:val="1"/>
+    </w:lvlOverride>
+    <w:lvlOverride w:ilvl="8">
+      <w:startOverride w:val="1"/>
+    </w:lvlOverride>
+  </w:num>
+  <w:num w:numId="3">
+    <w:abstractNumId w:val="2"/>
+    <w:lvlOverride w:ilvl="0">
+      <w:startOverride w:val="1"/>
+    </w:lvlOverride>
+    <w:lvlOverride w:ilvl="1">
+      <w:startOverride w:val="1"/>
+    </w:lvlOverride>
+    <w:lvlOverride w:ilvl="2">
+      <w:startOverride w:val="1"/>
+    </w:lvlOverride>
+    <w:lvlOverride w:ilvl="3">
+      <w:startOverride w:val="1"/>
+    </w:lvlOverride>
+    <w:lvlOverride w:ilvl="4">
+      <w:startOverride w:val="1"/>
+    </w:lvlOverride>
+    <w:lvlOverride w:ilvl="5">
+      <w:startOverride w:val="1"/>
+    </w:lvlOverride>
+    <w:lvlOverride w:ilvl="6">
+      <w:startOverride w:val="1"/>
+    </w:lvlOverride>
+    <w:lvlOverride w:ilvl="7">
+      <w:startOverride w:val="1"/>
+    </w:lvlOverride>
+    <w:lvlOverride w:ilvl="8">
+      <w:startOverride w:val="1"/>
+    </w:lvlOverride>
+  </w:num>
+  <w:num w:numId="4">
+    <w:abstractNumId w:val="2"/>
+    <w:lvlOverride w:ilvl="0">
+      <w:startOverride w:val="1"/>
+    </w:lvlOverride>
+    <w:lvlOverride w:ilvl="1">
+      <w:startOverride w:val="1"/>
+    </w:lvlOverride>
+    <w:lvlOverride w:ilvl="2">
+      <w:startOverride w:val="1"/>
+    </w:lvlOverride>
+    <w:lvlOverride w:ilvl="3">
+      <w:startOverride w:val="1"/>
+    </w:lvlOverride>
+    <w:lvlOverride w:ilvl="4">
+      <w:startOverride w:val="1"/>
+    </w:lvlOverride>
+    <w:lvlOverride w:ilvl="5">
+      <w:startOverride w:val="1"/>
+    </w:lvlOverride>
+    <w:lvlOverride w:ilvl="6">
+      <w:startOverride w:val="1"/>
+    </w:lvlOverride>
+    <w:lvlOverride w:ilvl="7">
+      <w:startOverride w:val="1"/>
+    </w:lvlOverride>
+    <w:lvlOverride w:ilvl="8">
+      <w:startOverride w:val="1"/>
+    </w:lvlOverride>
+  </w:num>
+  <w:num w:numId="5">
+    <w:abstractNumId w:val="2"/>
+    <w:lvlOverride w:ilvl="0">
+      <w:startOverride w:val="1"/>
+    </w:lvlOverride>
+    <w:lvlOverride w:ilvl="1">
+      <w:startOverride w:val="1"/>
+    </w:lvlOverride>
+    <w:lvlOverride w:ilvl="2">
+      <w:startOverride w:val="1"/>
+    </w:lvlOverride>
+    <w:lvlOverride w:ilvl="3">
+      <w:startOverride w:val="1"/>
+    </w:lvlOverride>
+    <w:lvlOverride w:ilvl="4">
+      <w:startOverride w:val="1"/>
+    </w:lvlOverride>
+    <w:lvlOverride w:ilvl="5">
+      <w:startOverride w:val="1"/>
+    </w:lvlOverride>
+    <w:lvlOverride w:ilvl="6">
+      <w:startOverride w:val="1"/>
+    </w:lvlOverride>
+    <w:lvlOverride w:ilvl="7">
+      <w:startOverride w:val="1"/>
+    </w:lvlOverride>
+    <w:lvlOverride w:ilvl="8">
+      <w:startOverride w:val="1"/>
+    </w:lvlOverride>
+  </w:num>
+  <w:num w:numId="6">
+    <w:abstractNumId w:val="0"/>
+  </w:num>
+  <w:num w:numId="7">
+    <w:abstractNumId w:val="3"/>
+  </w:num>
+  <w:num w:numId="8">
+    <w:abstractNumId w:val="1"/>
+  </w:num>
+  <w:num w:numId="9">
+    <w:abstractNumId w:val="5"/>
+  </w:num>
+  <w:num w:numId="10">
+    <w:abstractNumId w:val="4"/>
+  </w:num>
+  <w:num w:numId="11">
+    <w:abstractNumId w:val="6"/>
+  </w:num>
+</w:numbering>
 </file>
 
 <file path=word/styles.xml><?xml version="1.0" encoding="utf-8"?>
@@ -472,6 +2958,84 @@
     <w:semiHidden/>
     <w:unhideWhenUsed/>
   </w:style>
+  <w:style w:type="paragraph" w:customStyle="1" w:styleId="Corps">
+    <w:name w:val="Corps"/>
+    <w:rsid w:val="002004A2"/>
+    <w:pPr>
+      <w:spacing w:after="0" w:line="240" w:lineRule="auto"/>
+    </w:pPr>
+    <w:rPr>
+      <w:rFonts w:ascii="Source Sans Pro" w:eastAsia="Source Sans Pro" w:hAnsi="Source Sans Pro" w:cs="Source Sans Pro"/>
+      <w:color w:val="000000"/>
+      <w:sz w:val="26"/>
+      <w:szCs w:val="26"/>
+      <w:lang w:eastAsia="fr-FR"/>
+    </w:rPr>
+  </w:style>
+  <w:style w:type="numbering" w:customStyle="1" w:styleId="Lettres">
+    <w:name w:val="Lettres"/>
+    <w:rsid w:val="002004A2"/>
+    <w:pPr>
+      <w:numPr>
+        <w:numId w:val="6"/>
+      </w:numPr>
+    </w:pPr>
+  </w:style>
+  <w:style w:type="paragraph" w:styleId="En-tte">
+    <w:name w:val="header"/>
+    <w:basedOn w:val="Normal"/>
+    <w:link w:val="En-tteCar"/>
+    <w:uiPriority w:val="99"/>
+    <w:unhideWhenUsed/>
+    <w:rsid w:val="000F01D8"/>
+    <w:pPr>
+      <w:tabs>
+        <w:tab w:val="center" w:pos="4536"/>
+        <w:tab w:val="right" w:pos="9072"/>
+      </w:tabs>
+      <w:spacing w:after="0" w:line="240" w:lineRule="auto"/>
+    </w:pPr>
+  </w:style>
+  <w:style w:type="character" w:customStyle="1" w:styleId="En-tteCar">
+    <w:name w:val="En-tête Car"/>
+    <w:basedOn w:val="Policepardfaut"/>
+    <w:link w:val="En-tte"/>
+    <w:uiPriority w:val="99"/>
+    <w:rsid w:val="000F01D8"/>
+  </w:style>
+  <w:style w:type="paragraph" w:styleId="Pieddepage">
+    <w:name w:val="footer"/>
+    <w:basedOn w:val="Normal"/>
+    <w:link w:val="PieddepageCar"/>
+    <w:uiPriority w:val="99"/>
+    <w:unhideWhenUsed/>
+    <w:rsid w:val="000F01D8"/>
+    <w:pPr>
+      <w:tabs>
+        <w:tab w:val="center" w:pos="4536"/>
+        <w:tab w:val="right" w:pos="9072"/>
+      </w:tabs>
+      <w:spacing w:after="0" w:line="240" w:lineRule="auto"/>
+    </w:pPr>
+  </w:style>
+  <w:style w:type="character" w:customStyle="1" w:styleId="PieddepageCar">
+    <w:name w:val="Pied de page Car"/>
+    <w:basedOn w:val="Policepardfaut"/>
+    <w:link w:val="Pieddepage"/>
+    <w:uiPriority w:val="99"/>
+    <w:rsid w:val="000F01D8"/>
+  </w:style>
+  <w:style w:type="paragraph" w:styleId="Paragraphedeliste">
+    <w:name w:val="List Paragraph"/>
+    <w:basedOn w:val="Normal"/>
+    <w:uiPriority w:val="34"/>
+    <w:qFormat/>
+    <w:rsid w:val="000F01D8"/>
+    <w:pPr>
+      <w:ind w:left="720"/>
+      <w:contextualSpacing/>
+    </w:pPr>
+  </w:style>
 </w:styles>
 </file>
 

</xml_diff>

<commit_message>
Mis en place d'un Middleware pour le Club puis creation des controller pour toute les Views du club
</commit_message>
<xml_diff>
--- a/Conception-prealable/Cahier des Charges.docx
+++ b/Conception-prealable/Cahier des Charges.docx
@@ -138,7 +138,16 @@
         <w:t>Le titre de développeur Web et Mobile</w:t>
       </w:r>
     </w:p>
-    <w:p/>
+    <w:p>
+      <w:pPr>
+        <w:tabs>
+          <w:tab w:val="left" w:pos="5724"/>
+        </w:tabs>
+      </w:pPr>
+      <w:r>
+        <w:tab/>
+      </w:r>
+    </w:p>
     <w:p/>
     <w:p/>
     <w:p/>
@@ -516,7 +525,31 @@
         <w:ind w:left="360"/>
       </w:pPr>
       <w:r>
-        <w:t>Langage de programmation est : PHP Laravel, tailwind css, html, Javascript</w:t>
+        <w:t xml:space="preserve">Langage de programmation est : PHP </w:t>
+      </w:r>
+      <w:proofErr w:type="spellStart"/>
+      <w:r>
+        <w:t>Laravel</w:t>
+      </w:r>
+      <w:proofErr w:type="spellEnd"/>
+      <w:r>
+        <w:t xml:space="preserve">, </w:t>
+      </w:r>
+      <w:proofErr w:type="spellStart"/>
+      <w:r>
+        <w:t>tailwind</w:t>
+      </w:r>
+      <w:proofErr w:type="spellEnd"/>
+      <w:r>
+        <w:t xml:space="preserve"> </w:t>
+      </w:r>
+      <w:proofErr w:type="spellStart"/>
+      <w:r>
+        <w:t>css</w:t>
+      </w:r>
+      <w:proofErr w:type="spellEnd"/>
+      <w:r>
+        <w:t>, html, Javascript</w:t>
       </w:r>
     </w:p>
     <w:p>
@@ -524,7 +557,23 @@
         <w:ind w:left="360"/>
       </w:pPr>
       <w:r>
-        <w:t>Version de Laravel : Laravel 8</w:t>
+        <w:t xml:space="preserve">Version de </w:t>
+      </w:r>
+      <w:proofErr w:type="spellStart"/>
+      <w:r>
+        <w:t>Laravel</w:t>
+      </w:r>
+      <w:proofErr w:type="spellEnd"/>
+      <w:r>
+        <w:t xml:space="preserve"> : </w:t>
+      </w:r>
+      <w:proofErr w:type="spellStart"/>
+      <w:r>
+        <w:t>Laravel</w:t>
+      </w:r>
+      <w:proofErr w:type="spellEnd"/>
+      <w:r>
+        <w:t xml:space="preserve"> 8</w:t>
       </w:r>
     </w:p>
     <w:p>
@@ -611,14 +660,27 @@
       <w:pPr>
         <w:ind w:left="360"/>
       </w:pPr>
-      <w:r>
-        <w:t xml:space="preserve">ID ,  Prénom, Nom,  ID Club, Poste, Vitesse , Dribble, Tir, Passe , Défense, Physique. </w:t>
-      </w:r>
-    </w:p>
-    <w:p/>
-    <w:p>
-      <w:r>
-        <w:t>Menu de navigation (Accueil, stade , classement , effectif , centre des jeunes , finances ).</w:t>
+      <w:proofErr w:type="gramStart"/>
+      <w:r>
+        <w:t>ID ,</w:t>
+      </w:r>
+      <w:proofErr w:type="gramEnd"/>
+      <w:r>
+        <w:t xml:space="preserve">  Prénom, Nom,  ID Club, Poste, Vitesse , Dribble, Tir, Passe , Défense, Physique. </w:t>
+      </w:r>
+    </w:p>
+    <w:p/>
+    <w:p>
+      <w:r>
+        <w:t xml:space="preserve">Menu de navigation (Accueil, </w:t>
+      </w:r>
+      <w:proofErr w:type="gramStart"/>
+      <w:r>
+        <w:t>stade ,</w:t>
+      </w:r>
+      <w:proofErr w:type="gramEnd"/>
+      <w:r>
+        <w:t xml:space="preserve"> classement , effectif , centre des jeunes , finances ).</w:t>
       </w:r>
     </w:p>
     <w:p>
@@ -757,7 +819,15 @@
     <w:p/>
     <w:p>
       <w:r>
-        <w:t>Le site sera principalement destiné au Français, il pourra avoir une boutique en jeu par la suite, le site sera responsive en premier lieu pour un accès facile sur téléphone mais pourra ensuite évoluer en application mobile.</w:t>
+        <w:t xml:space="preserve">Le site sera principalement destiné au Français, il pourra avoir une boutique en jeu par la suite, le site sera </w:t>
+      </w:r>
+      <w:proofErr w:type="gramStart"/>
+      <w:r>
+        <w:t>responsive</w:t>
+      </w:r>
+      <w:proofErr w:type="gramEnd"/>
+      <w:r>
+        <w:t xml:space="preserve"> en premier lieu pour un accès facile sur téléphone mais pourra ensuite évoluer en application mobile.</w:t>
       </w:r>
     </w:p>
     <w:p>
@@ -883,8 +953,13 @@
           </wp:inline>
         </w:drawing>
       </w:r>
-      <w:r>
-        <w:t xml:space="preserve">code hexa : </w:t>
+      <w:proofErr w:type="gramStart"/>
+      <w:r>
+        <w:t>code</w:t>
+      </w:r>
+      <w:proofErr w:type="gramEnd"/>
+      <w:r>
+        <w:t xml:space="preserve"> hexa : </w:t>
       </w:r>
       <w:r>
         <w:t>dcd0fe</w:t>
@@ -941,9 +1016,11 @@
       <w:r>
         <w:t xml:space="preserve">code hexa : </w:t>
       </w:r>
+      <w:proofErr w:type="spellStart"/>
       <w:r>
         <w:t>cdedfa</w:t>
       </w:r>
+      <w:proofErr w:type="spellEnd"/>
       <w:r>
         <w:t xml:space="preserve">    </w:t>
       </w:r>
@@ -1095,6 +1172,7 @@
         </w:rPr>
         <w:t xml:space="preserve"> </w:t>
       </w:r>
+      <w:proofErr w:type="gramStart"/>
       <w:r>
         <w:rPr>
           <w:b/>
@@ -1111,7 +1189,17 @@
           <w:sz w:val="36"/>
           <w:szCs w:val="36"/>
         </w:rPr>
-        <w:t>WIREFRAME ET MAQUETTAGE :</w:t>
+        <w:t>WIREFRAME</w:t>
+      </w:r>
+      <w:proofErr w:type="gramEnd"/>
+      <w:r>
+        <w:rPr>
+          <w:b/>
+          <w:bCs/>
+          <w:sz w:val="36"/>
+          <w:szCs w:val="36"/>
+        </w:rPr>
+        <w:t xml:space="preserve"> ET MAQUETTAGE :</w:t>
       </w:r>
     </w:p>
     <w:p>
@@ -1154,8 +1242,13 @@
       </w:r>
     </w:p>
     <w:p>
-      <w:r>
-        <w:t xml:space="preserve">L’home sera différente si tu es connecté ou non, si tu n’es pas </w:t>
+      <w:proofErr w:type="spellStart"/>
+      <w:r>
+        <w:t>L’home</w:t>
+      </w:r>
+      <w:proofErr w:type="spellEnd"/>
+      <w:r>
+        <w:t xml:space="preserve"> sera différente si tu es connecté ou non, si tu n’es pas </w:t>
       </w:r>
       <w:r>
         <w:t>connecté</w:t>
@@ -1200,12 +1293,46 @@
           <w:u w:val="single"/>
         </w:rPr>
         <w:tab/>
-        <w:t>url(‘crea-club’)</w:t>
-      </w:r>
-    </w:p>
-    <w:p>
-      <w:r>
-        <w:t>C’est la page où la personne va créer son club avant d’arriver sur la home de son club.</w:t>
+        <w:t>url(‘</w:t>
+      </w:r>
+      <w:r>
+        <w:rPr>
+          <w:sz w:val="28"/>
+          <w:szCs w:val="28"/>
+          <w:u w:val="single"/>
+        </w:rPr>
+        <w:t>/</w:t>
+      </w:r>
+      <w:proofErr w:type="spellStart"/>
+      <w:r>
+        <w:rPr>
+          <w:sz w:val="28"/>
+          <w:szCs w:val="28"/>
+          <w:u w:val="single"/>
+        </w:rPr>
+        <w:t>crea</w:t>
+      </w:r>
+      <w:proofErr w:type="spellEnd"/>
+      <w:r>
+        <w:rPr>
+          <w:sz w:val="28"/>
+          <w:szCs w:val="28"/>
+          <w:u w:val="single"/>
+        </w:rPr>
+        <w:t>-club’)</w:t>
+      </w:r>
+    </w:p>
+    <w:p>
+      <w:r>
+        <w:t xml:space="preserve">C’est la page où la personne va créer son club avant d’arriver sur </w:t>
+      </w:r>
+      <w:proofErr w:type="gramStart"/>
+      <w:r>
+        <w:t>la home</w:t>
+      </w:r>
+      <w:proofErr w:type="gramEnd"/>
+      <w:r>
+        <w:t xml:space="preserve"> de son club.</w:t>
       </w:r>
     </w:p>
     <w:p/>
@@ -1451,12 +1578,52 @@
           <w:u w:val="single"/>
         </w:rPr>
         <w:tab/>
-        <w:t>url(‘/transfere’)</w:t>
-      </w:r>
-    </w:p>
-    <w:p>
-      <w:r>
-        <w:t>Ce sera la vue des transfères des joueurs, c’est ici que tu pourra acheter des joueurs, ne seront listé que les joueurs que les joueurs on mis en vente depuis leur club et certains joueurs généré automatiquement pour que il y est constamment des joueurs achetable.</w:t>
+        <w:t>url(‘/</w:t>
+      </w:r>
+      <w:proofErr w:type="spellStart"/>
+      <w:r>
+        <w:rPr>
+          <w:u w:val="single"/>
+        </w:rPr>
+        <w:t>transfere</w:t>
+      </w:r>
+      <w:proofErr w:type="spellEnd"/>
+      <w:r>
+        <w:rPr>
+          <w:u w:val="single"/>
+        </w:rPr>
+        <w:t>’)</w:t>
+      </w:r>
+    </w:p>
+    <w:p>
+      <w:r>
+        <w:t xml:space="preserve">Ce sera la vue des </w:t>
+      </w:r>
+      <w:proofErr w:type="spellStart"/>
+      <w:r>
+        <w:t>transfères</w:t>
+      </w:r>
+      <w:proofErr w:type="spellEnd"/>
+      <w:r>
+        <w:t xml:space="preserve"> des joueurs, c’est ici que tu </w:t>
+      </w:r>
+      <w:proofErr w:type="spellStart"/>
+      <w:proofErr w:type="gramStart"/>
+      <w:r>
+        <w:t>pourra</w:t>
+      </w:r>
+      <w:proofErr w:type="spellEnd"/>
+      <w:proofErr w:type="gramEnd"/>
+      <w:r>
+        <w:t xml:space="preserve"> acheter des joueurs, ne seront listé que les joueurs que les joueurs </w:t>
+      </w:r>
+      <w:proofErr w:type="spellStart"/>
+      <w:r>
+        <w:t>on</w:t>
+      </w:r>
+      <w:proofErr w:type="spellEnd"/>
+      <w:r>
+        <w:t xml:space="preserve"> mis en vente depuis leur club et certains joueurs généré automatiquement pour que il y est constamment des joueurs achetable.</w:t>
       </w:r>
     </w:p>
     <w:p/>
@@ -1549,6 +1716,8 @@
         <w:t>La personne arrivera sur la page d’accueil du site et sera inviter à s’inscrire puis créer un club, elle arrivera ensuite sur la page d’accueil du club et ensuite pourra jouer.</w:t>
       </w:r>
     </w:p>
+    <w:p/>
+    <w:p/>
     <w:p/>
     <w:p>
       <w:pPr>
@@ -1568,14 +1737,1365 @@
           <w:szCs w:val="28"/>
           <w:u w:val="single"/>
         </w:rPr>
+        <w:lastRenderedPageBreak/>
         <w:t>MAQUETTE :</w:t>
       </w:r>
     </w:p>
     <w:p/>
-    <w:p/>
-    <w:p/>
+    <w:p>
+      <w:pPr>
+        <w:rPr>
+          <w:u w:val="single"/>
+        </w:rPr>
+      </w:pPr>
+      <w:r>
+        <w:rPr>
+          <w:u w:val="single"/>
+        </w:rPr>
+        <w:t>Accueil du site :</w:t>
+      </w:r>
+    </w:p>
+    <w:p>
+      <w:pPr>
+        <w:jc w:val="center"/>
+      </w:pPr>
+      <w:r>
+        <w:rPr>
+          <w:noProof/>
+        </w:rPr>
+        <w:drawing>
+          <wp:inline distT="0" distB="0" distL="0" distR="0" wp14:anchorId="711E4B81" wp14:editId="7B9D397F">
+            <wp:extent cx="3045921" cy="4899660"/>
+            <wp:effectExtent l="0" t="0" r="2540" b="0"/>
+            <wp:docPr id="4" name="Image 4"/>
+            <wp:cNvGraphicFramePr>
+              <a:graphicFrameLocks xmlns:a="http://schemas.openxmlformats.org/drawingml/2006/main" noChangeAspect="1"/>
+            </wp:cNvGraphicFramePr>
+            <a:graphic xmlns:a="http://schemas.openxmlformats.org/drawingml/2006/main">
+              <a:graphicData uri="http://schemas.openxmlformats.org/drawingml/2006/picture">
+                <pic:pic xmlns:pic="http://schemas.openxmlformats.org/drawingml/2006/picture">
+                  <pic:nvPicPr>
+                    <pic:cNvPr id="4" name="Image 4"/>
+                    <pic:cNvPicPr/>
+                  </pic:nvPicPr>
+                  <pic:blipFill>
+                    <a:blip r:embed="rId12">
+                      <a:extLst>
+                        <a:ext uri="{28A0092B-C50C-407E-A947-70E740481C1C}">
+                          <a14:useLocalDpi xmlns:a14="http://schemas.microsoft.com/office/drawing/2010/main" val="0"/>
+                        </a:ext>
+                      </a:extLst>
+                    </a:blip>
+                    <a:stretch>
+                      <a:fillRect/>
+                    </a:stretch>
+                  </pic:blipFill>
+                  <pic:spPr>
+                    <a:xfrm>
+                      <a:off x="0" y="0"/>
+                      <a:ext cx="3053280" cy="4911498"/>
+                    </a:xfrm>
+                    <a:prstGeom prst="rect">
+                      <a:avLst/>
+                    </a:prstGeom>
+                  </pic:spPr>
+                </pic:pic>
+              </a:graphicData>
+            </a:graphic>
+          </wp:inline>
+        </w:drawing>
+      </w:r>
+    </w:p>
+    <w:p/>
+    <w:p>
+      <w:pPr>
+        <w:rPr>
+          <w:u w:val="single"/>
+        </w:rPr>
+      </w:pPr>
+      <w:r>
+        <w:rPr>
+          <w:u w:val="single"/>
+        </w:rPr>
+        <w:t>Création du club :</w:t>
+      </w:r>
+    </w:p>
+    <w:p>
+      <w:pPr>
+        <w:jc w:val="center"/>
+      </w:pPr>
+      <w:r>
+        <w:rPr>
+          <w:noProof/>
+        </w:rPr>
+        <w:drawing>
+          <wp:inline distT="0" distB="0" distL="0" distR="0" wp14:anchorId="5AE3C543" wp14:editId="65D95C07">
+            <wp:extent cx="3326719" cy="2369820"/>
+            <wp:effectExtent l="0" t="0" r="7620" b="0"/>
+            <wp:docPr id="7" name="Image 7"/>
+            <wp:cNvGraphicFramePr>
+              <a:graphicFrameLocks xmlns:a="http://schemas.openxmlformats.org/drawingml/2006/main" noChangeAspect="1"/>
+            </wp:cNvGraphicFramePr>
+            <a:graphic xmlns:a="http://schemas.openxmlformats.org/drawingml/2006/main">
+              <a:graphicData uri="http://schemas.openxmlformats.org/drawingml/2006/picture">
+                <pic:pic xmlns:pic="http://schemas.openxmlformats.org/drawingml/2006/picture">
+                  <pic:nvPicPr>
+                    <pic:cNvPr id="7" name="Image 7"/>
+                    <pic:cNvPicPr/>
+                  </pic:nvPicPr>
+                  <pic:blipFill>
+                    <a:blip r:embed="rId13">
+                      <a:extLst>
+                        <a:ext uri="{28A0092B-C50C-407E-A947-70E740481C1C}">
+                          <a14:useLocalDpi xmlns:a14="http://schemas.microsoft.com/office/drawing/2010/main" val="0"/>
+                        </a:ext>
+                      </a:extLst>
+                    </a:blip>
+                    <a:stretch>
+                      <a:fillRect/>
+                    </a:stretch>
+                  </pic:blipFill>
+                  <pic:spPr>
+                    <a:xfrm>
+                      <a:off x="0" y="0"/>
+                      <a:ext cx="3330044" cy="2372188"/>
+                    </a:xfrm>
+                    <a:prstGeom prst="rect">
+                      <a:avLst/>
+                    </a:prstGeom>
+                  </pic:spPr>
+                </pic:pic>
+              </a:graphicData>
+            </a:graphic>
+          </wp:inline>
+        </w:drawing>
+      </w:r>
+    </w:p>
+    <w:p>
+      <w:pPr>
+        <w:rPr>
+          <w:u w:val="single"/>
+        </w:rPr>
+      </w:pPr>
+      <w:r>
+        <w:rPr>
+          <w:u w:val="single"/>
+        </w:rPr>
+        <w:lastRenderedPageBreak/>
+        <w:t>Accueil Connecté :</w:t>
+      </w:r>
+    </w:p>
+    <w:p>
+      <w:pPr>
+        <w:jc w:val="center"/>
+      </w:pPr>
+      <w:r>
+        <w:rPr>
+          <w:noProof/>
+        </w:rPr>
+        <w:drawing>
+          <wp:inline distT="0" distB="0" distL="0" distR="0" wp14:anchorId="44DF1902" wp14:editId="447DE117">
+            <wp:extent cx="3368332" cy="2430991"/>
+            <wp:effectExtent l="0" t="0" r="3810" b="7620"/>
+            <wp:docPr id="8" name="Image 8"/>
+            <wp:cNvGraphicFramePr>
+              <a:graphicFrameLocks xmlns:a="http://schemas.openxmlformats.org/drawingml/2006/main" noChangeAspect="1"/>
+            </wp:cNvGraphicFramePr>
+            <a:graphic xmlns:a="http://schemas.openxmlformats.org/drawingml/2006/main">
+              <a:graphicData uri="http://schemas.openxmlformats.org/drawingml/2006/picture">
+                <pic:pic xmlns:pic="http://schemas.openxmlformats.org/drawingml/2006/picture">
+                  <pic:nvPicPr>
+                    <pic:cNvPr id="8" name="Image 8"/>
+                    <pic:cNvPicPr/>
+                  </pic:nvPicPr>
+                  <pic:blipFill>
+                    <a:blip r:embed="rId14">
+                      <a:extLst>
+                        <a:ext uri="{28A0092B-C50C-407E-A947-70E740481C1C}">
+                          <a14:useLocalDpi xmlns:a14="http://schemas.microsoft.com/office/drawing/2010/main" val="0"/>
+                        </a:ext>
+                      </a:extLst>
+                    </a:blip>
+                    <a:stretch>
+                      <a:fillRect/>
+                    </a:stretch>
+                  </pic:blipFill>
+                  <pic:spPr>
+                    <a:xfrm>
+                      <a:off x="0" y="0"/>
+                      <a:ext cx="3368332" cy="2430991"/>
+                    </a:xfrm>
+                    <a:prstGeom prst="rect">
+                      <a:avLst/>
+                    </a:prstGeom>
+                  </pic:spPr>
+                </pic:pic>
+              </a:graphicData>
+            </a:graphic>
+          </wp:inline>
+        </w:drawing>
+      </w:r>
+    </w:p>
+    <w:p>
+      <w:pPr>
+        <w:rPr>
+          <w:u w:val="single"/>
+        </w:rPr>
+      </w:pPr>
+      <w:r>
+        <w:rPr>
+          <w:u w:val="single"/>
+        </w:rPr>
+        <w:t>Notification :</w:t>
+      </w:r>
+    </w:p>
+    <w:p>
+      <w:pPr>
+        <w:jc w:val="center"/>
+      </w:pPr>
+      <w:r>
+        <w:rPr>
+          <w:noProof/>
+        </w:rPr>
+        <w:drawing>
+          <wp:inline distT="0" distB="0" distL="0" distR="0" wp14:anchorId="32B7E6F8" wp14:editId="167E77D9">
+            <wp:extent cx="3391194" cy="2408129"/>
+            <wp:effectExtent l="0" t="0" r="0" b="0"/>
+            <wp:docPr id="9" name="Image 9"/>
+            <wp:cNvGraphicFramePr>
+              <a:graphicFrameLocks xmlns:a="http://schemas.openxmlformats.org/drawingml/2006/main" noChangeAspect="1"/>
+            </wp:cNvGraphicFramePr>
+            <a:graphic xmlns:a="http://schemas.openxmlformats.org/drawingml/2006/main">
+              <a:graphicData uri="http://schemas.openxmlformats.org/drawingml/2006/picture">
+                <pic:pic xmlns:pic="http://schemas.openxmlformats.org/drawingml/2006/picture">
+                  <pic:nvPicPr>
+                    <pic:cNvPr id="9" name="Image 9"/>
+                    <pic:cNvPicPr/>
+                  </pic:nvPicPr>
+                  <pic:blipFill>
+                    <a:blip r:embed="rId15">
+                      <a:extLst>
+                        <a:ext uri="{28A0092B-C50C-407E-A947-70E740481C1C}">
+                          <a14:useLocalDpi xmlns:a14="http://schemas.microsoft.com/office/drawing/2010/main" val="0"/>
+                        </a:ext>
+                      </a:extLst>
+                    </a:blip>
+                    <a:stretch>
+                      <a:fillRect/>
+                    </a:stretch>
+                  </pic:blipFill>
+                  <pic:spPr>
+                    <a:xfrm>
+                      <a:off x="0" y="0"/>
+                      <a:ext cx="3391194" cy="2408129"/>
+                    </a:xfrm>
+                    <a:prstGeom prst="rect">
+                      <a:avLst/>
+                    </a:prstGeom>
+                  </pic:spPr>
+                </pic:pic>
+              </a:graphicData>
+            </a:graphic>
+          </wp:inline>
+        </w:drawing>
+      </w:r>
+    </w:p>
+    <w:p>
+      <w:pPr>
+        <w:rPr>
+          <w:u w:val="single"/>
+        </w:rPr>
+      </w:pPr>
+      <w:r>
+        <w:rPr>
+          <w:u w:val="single"/>
+        </w:rPr>
+        <w:t>Ligue :</w:t>
+      </w:r>
+    </w:p>
+    <w:p>
+      <w:pPr>
+        <w:jc w:val="center"/>
+      </w:pPr>
+      <w:r>
+        <w:rPr>
+          <w:noProof/>
+        </w:rPr>
+        <w:drawing>
+          <wp:inline distT="0" distB="0" distL="0" distR="0" wp14:anchorId="6D502517" wp14:editId="0BD77F99">
+            <wp:extent cx="3383573" cy="2461473"/>
+            <wp:effectExtent l="0" t="0" r="7620" b="0"/>
+            <wp:docPr id="10" name="Image 10"/>
+            <wp:cNvGraphicFramePr>
+              <a:graphicFrameLocks xmlns:a="http://schemas.openxmlformats.org/drawingml/2006/main" noChangeAspect="1"/>
+            </wp:cNvGraphicFramePr>
+            <a:graphic xmlns:a="http://schemas.openxmlformats.org/drawingml/2006/main">
+              <a:graphicData uri="http://schemas.openxmlformats.org/drawingml/2006/picture">
+                <pic:pic xmlns:pic="http://schemas.openxmlformats.org/drawingml/2006/picture">
+                  <pic:nvPicPr>
+                    <pic:cNvPr id="10" name="Image 10"/>
+                    <pic:cNvPicPr/>
+                  </pic:nvPicPr>
+                  <pic:blipFill>
+                    <a:blip r:embed="rId16">
+                      <a:extLst>
+                        <a:ext uri="{28A0092B-C50C-407E-A947-70E740481C1C}">
+                          <a14:useLocalDpi xmlns:a14="http://schemas.microsoft.com/office/drawing/2010/main" val="0"/>
+                        </a:ext>
+                      </a:extLst>
+                    </a:blip>
+                    <a:stretch>
+                      <a:fillRect/>
+                    </a:stretch>
+                  </pic:blipFill>
+                  <pic:spPr>
+                    <a:xfrm>
+                      <a:off x="0" y="0"/>
+                      <a:ext cx="3383573" cy="2461473"/>
+                    </a:xfrm>
+                    <a:prstGeom prst="rect">
+                      <a:avLst/>
+                    </a:prstGeom>
+                  </pic:spPr>
+                </pic:pic>
+              </a:graphicData>
+            </a:graphic>
+          </wp:inline>
+        </w:drawing>
+      </w:r>
+    </w:p>
+    <w:p>
+      <w:pPr>
+        <w:jc w:val="center"/>
+      </w:pPr>
+    </w:p>
+    <w:p>
+      <w:pPr>
+        <w:rPr>
+          <w:u w:val="single"/>
+        </w:rPr>
+      </w:pPr>
+      <w:r>
+        <w:rPr>
+          <w:u w:val="single"/>
+        </w:rPr>
+        <w:lastRenderedPageBreak/>
+        <w:t>Effectif :</w:t>
+      </w:r>
+    </w:p>
+    <w:p>
+      <w:pPr>
+        <w:jc w:val="center"/>
+      </w:pPr>
+      <w:r>
+        <w:rPr>
+          <w:noProof/>
+        </w:rPr>
+        <w:drawing>
+          <wp:inline distT="0" distB="0" distL="0" distR="0" wp14:anchorId="6AB96CF8" wp14:editId="6777F267">
+            <wp:extent cx="3368332" cy="2408129"/>
+            <wp:effectExtent l="0" t="0" r="3810" b="0"/>
+            <wp:docPr id="11" name="Image 11"/>
+            <wp:cNvGraphicFramePr>
+              <a:graphicFrameLocks xmlns:a="http://schemas.openxmlformats.org/drawingml/2006/main" noChangeAspect="1"/>
+            </wp:cNvGraphicFramePr>
+            <a:graphic xmlns:a="http://schemas.openxmlformats.org/drawingml/2006/main">
+              <a:graphicData uri="http://schemas.openxmlformats.org/drawingml/2006/picture">
+                <pic:pic xmlns:pic="http://schemas.openxmlformats.org/drawingml/2006/picture">
+                  <pic:nvPicPr>
+                    <pic:cNvPr id="11" name="Image 11"/>
+                    <pic:cNvPicPr/>
+                  </pic:nvPicPr>
+                  <pic:blipFill>
+                    <a:blip r:embed="rId17">
+                      <a:extLst>
+                        <a:ext uri="{28A0092B-C50C-407E-A947-70E740481C1C}">
+                          <a14:useLocalDpi xmlns:a14="http://schemas.microsoft.com/office/drawing/2010/main" val="0"/>
+                        </a:ext>
+                      </a:extLst>
+                    </a:blip>
+                    <a:stretch>
+                      <a:fillRect/>
+                    </a:stretch>
+                  </pic:blipFill>
+                  <pic:spPr>
+                    <a:xfrm>
+                      <a:off x="0" y="0"/>
+                      <a:ext cx="3368332" cy="2408129"/>
+                    </a:xfrm>
+                    <a:prstGeom prst="rect">
+                      <a:avLst/>
+                    </a:prstGeom>
+                  </pic:spPr>
+                </pic:pic>
+              </a:graphicData>
+            </a:graphic>
+          </wp:inline>
+        </w:drawing>
+      </w:r>
+    </w:p>
+    <w:p>
+      <w:pPr>
+        <w:rPr>
+          <w:u w:val="single"/>
+        </w:rPr>
+      </w:pPr>
+      <w:r>
+        <w:rPr>
+          <w:u w:val="single"/>
+        </w:rPr>
+        <w:t>Tactique :</w:t>
+      </w:r>
+    </w:p>
+    <w:p>
+      <w:pPr>
+        <w:jc w:val="center"/>
+      </w:pPr>
+      <w:r>
+        <w:rPr>
+          <w:noProof/>
+        </w:rPr>
+        <w:drawing>
+          <wp:inline distT="0" distB="0" distL="0" distR="0" wp14:anchorId="4E6EFAD2" wp14:editId="2D5B1948">
+            <wp:extent cx="3383573" cy="2430991"/>
+            <wp:effectExtent l="0" t="0" r="7620" b="7620"/>
+            <wp:docPr id="12" name="Image 12"/>
+            <wp:cNvGraphicFramePr>
+              <a:graphicFrameLocks xmlns:a="http://schemas.openxmlformats.org/drawingml/2006/main" noChangeAspect="1"/>
+            </wp:cNvGraphicFramePr>
+            <a:graphic xmlns:a="http://schemas.openxmlformats.org/drawingml/2006/main">
+              <a:graphicData uri="http://schemas.openxmlformats.org/drawingml/2006/picture">
+                <pic:pic xmlns:pic="http://schemas.openxmlformats.org/drawingml/2006/picture">
+                  <pic:nvPicPr>
+                    <pic:cNvPr id="12" name="Image 12"/>
+                    <pic:cNvPicPr/>
+                  </pic:nvPicPr>
+                  <pic:blipFill>
+                    <a:blip r:embed="rId18">
+                      <a:extLst>
+                        <a:ext uri="{28A0092B-C50C-407E-A947-70E740481C1C}">
+                          <a14:useLocalDpi xmlns:a14="http://schemas.microsoft.com/office/drawing/2010/main" val="0"/>
+                        </a:ext>
+                      </a:extLst>
+                    </a:blip>
+                    <a:stretch>
+                      <a:fillRect/>
+                    </a:stretch>
+                  </pic:blipFill>
+                  <pic:spPr>
+                    <a:xfrm>
+                      <a:off x="0" y="0"/>
+                      <a:ext cx="3383573" cy="2430991"/>
+                    </a:xfrm>
+                    <a:prstGeom prst="rect">
+                      <a:avLst/>
+                    </a:prstGeom>
+                  </pic:spPr>
+                </pic:pic>
+              </a:graphicData>
+            </a:graphic>
+          </wp:inline>
+        </w:drawing>
+      </w:r>
+    </w:p>
+    <w:p>
+      <w:pPr>
+        <w:rPr>
+          <w:u w:val="single"/>
+        </w:rPr>
+      </w:pPr>
+      <w:r>
+        <w:rPr>
+          <w:u w:val="single"/>
+        </w:rPr>
+        <w:t>Entrainement :</w:t>
+      </w:r>
+    </w:p>
+    <w:p>
+      <w:pPr>
+        <w:jc w:val="center"/>
+      </w:pPr>
+      <w:r>
+        <w:rPr>
+          <w:noProof/>
+        </w:rPr>
+        <w:drawing>
+          <wp:inline distT="0" distB="0" distL="0" distR="0" wp14:anchorId="73FD2920" wp14:editId="4AB322B6">
+            <wp:extent cx="3368332" cy="2385267"/>
+            <wp:effectExtent l="0" t="0" r="3810" b="0"/>
+            <wp:docPr id="13" name="Image 13"/>
+            <wp:cNvGraphicFramePr>
+              <a:graphicFrameLocks xmlns:a="http://schemas.openxmlformats.org/drawingml/2006/main" noChangeAspect="1"/>
+            </wp:cNvGraphicFramePr>
+            <a:graphic xmlns:a="http://schemas.openxmlformats.org/drawingml/2006/main">
+              <a:graphicData uri="http://schemas.openxmlformats.org/drawingml/2006/picture">
+                <pic:pic xmlns:pic="http://schemas.openxmlformats.org/drawingml/2006/picture">
+                  <pic:nvPicPr>
+                    <pic:cNvPr id="13" name="Image 13"/>
+                    <pic:cNvPicPr/>
+                  </pic:nvPicPr>
+                  <pic:blipFill>
+                    <a:blip r:embed="rId19">
+                      <a:extLst>
+                        <a:ext uri="{28A0092B-C50C-407E-A947-70E740481C1C}">
+                          <a14:useLocalDpi xmlns:a14="http://schemas.microsoft.com/office/drawing/2010/main" val="0"/>
+                        </a:ext>
+                      </a:extLst>
+                    </a:blip>
+                    <a:stretch>
+                      <a:fillRect/>
+                    </a:stretch>
+                  </pic:blipFill>
+                  <pic:spPr>
+                    <a:xfrm>
+                      <a:off x="0" y="0"/>
+                      <a:ext cx="3368332" cy="2385267"/>
+                    </a:xfrm>
+                    <a:prstGeom prst="rect">
+                      <a:avLst/>
+                    </a:prstGeom>
+                  </pic:spPr>
+                </pic:pic>
+              </a:graphicData>
+            </a:graphic>
+          </wp:inline>
+        </w:drawing>
+      </w:r>
+    </w:p>
+    <w:p>
+      <w:pPr>
+        <w:jc w:val="center"/>
+      </w:pPr>
+    </w:p>
+    <w:p>
+      <w:pPr>
+        <w:jc w:val="center"/>
+      </w:pPr>
+    </w:p>
+    <w:p>
+      <w:pPr>
+        <w:rPr>
+          <w:u w:val="single"/>
+        </w:rPr>
+      </w:pPr>
+      <w:r>
+        <w:rPr>
+          <w:u w:val="single"/>
+        </w:rPr>
+        <w:lastRenderedPageBreak/>
+        <w:t>Stade :</w:t>
+      </w:r>
+    </w:p>
+    <w:p>
+      <w:pPr>
+        <w:jc w:val="center"/>
+      </w:pPr>
+      <w:r>
+        <w:rPr>
+          <w:noProof/>
+        </w:rPr>
+        <w:drawing>
+          <wp:inline distT="0" distB="0" distL="0" distR="0" wp14:anchorId="751F97A6" wp14:editId="032C29D7">
+            <wp:extent cx="3383573" cy="2430991"/>
+            <wp:effectExtent l="0" t="0" r="7620" b="7620"/>
+            <wp:docPr id="15" name="Image 15"/>
+            <wp:cNvGraphicFramePr>
+              <a:graphicFrameLocks xmlns:a="http://schemas.openxmlformats.org/drawingml/2006/main" noChangeAspect="1"/>
+            </wp:cNvGraphicFramePr>
+            <a:graphic xmlns:a="http://schemas.openxmlformats.org/drawingml/2006/main">
+              <a:graphicData uri="http://schemas.openxmlformats.org/drawingml/2006/picture">
+                <pic:pic xmlns:pic="http://schemas.openxmlformats.org/drawingml/2006/picture">
+                  <pic:nvPicPr>
+                    <pic:cNvPr id="15" name="Image 15"/>
+                    <pic:cNvPicPr/>
+                  </pic:nvPicPr>
+                  <pic:blipFill>
+                    <a:blip r:embed="rId20">
+                      <a:extLst>
+                        <a:ext uri="{28A0092B-C50C-407E-A947-70E740481C1C}">
+                          <a14:useLocalDpi xmlns:a14="http://schemas.microsoft.com/office/drawing/2010/main" val="0"/>
+                        </a:ext>
+                      </a:extLst>
+                    </a:blip>
+                    <a:stretch>
+                      <a:fillRect/>
+                    </a:stretch>
+                  </pic:blipFill>
+                  <pic:spPr>
+                    <a:xfrm>
+                      <a:off x="0" y="0"/>
+                      <a:ext cx="3383573" cy="2430991"/>
+                    </a:xfrm>
+                    <a:prstGeom prst="rect">
+                      <a:avLst/>
+                    </a:prstGeom>
+                  </pic:spPr>
+                </pic:pic>
+              </a:graphicData>
+            </a:graphic>
+          </wp:inline>
+        </w:drawing>
+      </w:r>
+    </w:p>
+    <w:p>
+      <w:pPr>
+        <w:rPr>
+          <w:u w:val="single"/>
+        </w:rPr>
+      </w:pPr>
+      <w:r>
+        <w:rPr>
+          <w:u w:val="single"/>
+        </w:rPr>
+        <w:t>Transfère :</w:t>
+      </w:r>
+    </w:p>
+    <w:p>
+      <w:pPr>
+        <w:jc w:val="center"/>
+      </w:pPr>
+      <w:r>
+        <w:rPr>
+          <w:noProof/>
+        </w:rPr>
+        <w:drawing>
+          <wp:inline distT="0" distB="0" distL="0" distR="0" wp14:anchorId="73998977" wp14:editId="424DA730">
+            <wp:extent cx="3421677" cy="2400508"/>
+            <wp:effectExtent l="0" t="0" r="7620" b="0"/>
+            <wp:docPr id="16" name="Image 16"/>
+            <wp:cNvGraphicFramePr>
+              <a:graphicFrameLocks xmlns:a="http://schemas.openxmlformats.org/drawingml/2006/main" noChangeAspect="1"/>
+            </wp:cNvGraphicFramePr>
+            <a:graphic xmlns:a="http://schemas.openxmlformats.org/drawingml/2006/main">
+              <a:graphicData uri="http://schemas.openxmlformats.org/drawingml/2006/picture">
+                <pic:pic xmlns:pic="http://schemas.openxmlformats.org/drawingml/2006/picture">
+                  <pic:nvPicPr>
+                    <pic:cNvPr id="16" name="Image 16"/>
+                    <pic:cNvPicPr/>
+                  </pic:nvPicPr>
+                  <pic:blipFill>
+                    <a:blip r:embed="rId21">
+                      <a:extLst>
+                        <a:ext uri="{28A0092B-C50C-407E-A947-70E740481C1C}">
+                          <a14:useLocalDpi xmlns:a14="http://schemas.microsoft.com/office/drawing/2010/main" val="0"/>
+                        </a:ext>
+                      </a:extLst>
+                    </a:blip>
+                    <a:stretch>
+                      <a:fillRect/>
+                    </a:stretch>
+                  </pic:blipFill>
+                  <pic:spPr>
+                    <a:xfrm>
+                      <a:off x="0" y="0"/>
+                      <a:ext cx="3421677" cy="2400508"/>
+                    </a:xfrm>
+                    <a:prstGeom prst="rect">
+                      <a:avLst/>
+                    </a:prstGeom>
+                  </pic:spPr>
+                </pic:pic>
+              </a:graphicData>
+            </a:graphic>
+          </wp:inline>
+        </w:drawing>
+      </w:r>
+    </w:p>
+    <w:p>
+      <w:pPr>
+        <w:rPr>
+          <w:u w:val="single"/>
+        </w:rPr>
+      </w:pPr>
+      <w:r>
+        <w:rPr>
+          <w:u w:val="single"/>
+        </w:rPr>
+        <w:t>Finance :</w:t>
+      </w:r>
+    </w:p>
+    <w:p>
+      <w:pPr>
+        <w:jc w:val="center"/>
+      </w:pPr>
+      <w:r>
+        <w:rPr>
+          <w:noProof/>
+        </w:rPr>
+        <w:drawing>
+          <wp:inline distT="0" distB="0" distL="0" distR="0" wp14:anchorId="6AA5507B" wp14:editId="54736717">
+            <wp:extent cx="3406435" cy="2415749"/>
+            <wp:effectExtent l="0" t="0" r="3810" b="3810"/>
+            <wp:docPr id="17" name="Image 17"/>
+            <wp:cNvGraphicFramePr>
+              <a:graphicFrameLocks xmlns:a="http://schemas.openxmlformats.org/drawingml/2006/main" noChangeAspect="1"/>
+            </wp:cNvGraphicFramePr>
+            <a:graphic xmlns:a="http://schemas.openxmlformats.org/drawingml/2006/main">
+              <a:graphicData uri="http://schemas.openxmlformats.org/drawingml/2006/picture">
+                <pic:pic xmlns:pic="http://schemas.openxmlformats.org/drawingml/2006/picture">
+                  <pic:nvPicPr>
+                    <pic:cNvPr id="17" name="Image 17"/>
+                    <pic:cNvPicPr/>
+                  </pic:nvPicPr>
+                  <pic:blipFill>
+                    <a:blip r:embed="rId22">
+                      <a:extLst>
+                        <a:ext uri="{28A0092B-C50C-407E-A947-70E740481C1C}">
+                          <a14:useLocalDpi xmlns:a14="http://schemas.microsoft.com/office/drawing/2010/main" val="0"/>
+                        </a:ext>
+                      </a:extLst>
+                    </a:blip>
+                    <a:stretch>
+                      <a:fillRect/>
+                    </a:stretch>
+                  </pic:blipFill>
+                  <pic:spPr>
+                    <a:xfrm>
+                      <a:off x="0" y="0"/>
+                      <a:ext cx="3406435" cy="2415749"/>
+                    </a:xfrm>
+                    <a:prstGeom prst="rect">
+                      <a:avLst/>
+                    </a:prstGeom>
+                  </pic:spPr>
+                </pic:pic>
+              </a:graphicData>
+            </a:graphic>
+          </wp:inline>
+        </w:drawing>
+      </w:r>
+    </w:p>
+    <w:p>
+      <w:pPr>
+        <w:jc w:val="center"/>
+      </w:pPr>
+    </w:p>
+    <w:p>
+      <w:pPr>
+        <w:rPr>
+          <w:u w:val="single"/>
+        </w:rPr>
+      </w:pPr>
+      <w:r>
+        <w:rPr>
+          <w:u w:val="single"/>
+        </w:rPr>
+        <w:lastRenderedPageBreak/>
+        <w:t>Centre des jeunes :</w:t>
+      </w:r>
+    </w:p>
+    <w:p>
+      <w:pPr>
+        <w:jc w:val="center"/>
+      </w:pPr>
+      <w:r>
+        <w:rPr>
+          <w:noProof/>
+        </w:rPr>
+        <w:drawing>
+          <wp:inline distT="0" distB="0" distL="0" distR="0" wp14:anchorId="58735785" wp14:editId="5A77F908">
+            <wp:extent cx="3375953" cy="2423370"/>
+            <wp:effectExtent l="0" t="0" r="0" b="0"/>
+            <wp:docPr id="18" name="Image 18"/>
+            <wp:cNvGraphicFramePr>
+              <a:graphicFrameLocks xmlns:a="http://schemas.openxmlformats.org/drawingml/2006/main" noChangeAspect="1"/>
+            </wp:cNvGraphicFramePr>
+            <a:graphic xmlns:a="http://schemas.openxmlformats.org/drawingml/2006/main">
+              <a:graphicData uri="http://schemas.openxmlformats.org/drawingml/2006/picture">
+                <pic:pic xmlns:pic="http://schemas.openxmlformats.org/drawingml/2006/picture">
+                  <pic:nvPicPr>
+                    <pic:cNvPr id="18" name="Image 18"/>
+                    <pic:cNvPicPr/>
+                  </pic:nvPicPr>
+                  <pic:blipFill>
+                    <a:blip r:embed="rId23">
+                      <a:extLst>
+                        <a:ext uri="{28A0092B-C50C-407E-A947-70E740481C1C}">
+                          <a14:useLocalDpi xmlns:a14="http://schemas.microsoft.com/office/drawing/2010/main" val="0"/>
+                        </a:ext>
+                      </a:extLst>
+                    </a:blip>
+                    <a:stretch>
+                      <a:fillRect/>
+                    </a:stretch>
+                  </pic:blipFill>
+                  <pic:spPr>
+                    <a:xfrm>
+                      <a:off x="0" y="0"/>
+                      <a:ext cx="3375953" cy="2423370"/>
+                    </a:xfrm>
+                    <a:prstGeom prst="rect">
+                      <a:avLst/>
+                    </a:prstGeom>
+                  </pic:spPr>
+                </pic:pic>
+              </a:graphicData>
+            </a:graphic>
+          </wp:inline>
+        </w:drawing>
+      </w:r>
+    </w:p>
+    <w:p/>
+    <w:p>
+      <w:pPr>
+        <w:rPr>
+          <w:b/>
+          <w:bCs/>
+          <w:sz w:val="28"/>
+          <w:szCs w:val="28"/>
+          <w:u w:val="single"/>
+        </w:rPr>
+      </w:pPr>
+      <w:r>
+        <w:rPr>
+          <w:b/>
+          <w:bCs/>
+          <w:sz w:val="28"/>
+          <w:szCs w:val="28"/>
+          <w:u w:val="single"/>
+        </w:rPr>
+        <w:t>Base de données :</w:t>
+      </w:r>
+    </w:p>
+    <w:p>
+      <w:pPr>
+        <w:rPr>
+          <w:b/>
+          <w:bCs/>
+          <w:sz w:val="28"/>
+          <w:szCs w:val="28"/>
+          <w:u w:val="single"/>
+        </w:rPr>
+      </w:pPr>
+    </w:p>
+    <w:p>
+      <w:r>
+        <w:rPr>
+          <w:noProof/>
+        </w:rPr>
+        <w:drawing>
+          <wp:inline distT="0" distB="0" distL="0" distR="0" wp14:anchorId="49BC1001" wp14:editId="016A754E">
+            <wp:extent cx="5760720" cy="3581400"/>
+            <wp:effectExtent l="0" t="0" r="0" b="0"/>
+            <wp:docPr id="19" name="Image 19"/>
+            <wp:cNvGraphicFramePr>
+              <a:graphicFrameLocks xmlns:a="http://schemas.openxmlformats.org/drawingml/2006/main" noChangeAspect="1"/>
+            </wp:cNvGraphicFramePr>
+            <a:graphic xmlns:a="http://schemas.openxmlformats.org/drawingml/2006/main">
+              <a:graphicData uri="http://schemas.openxmlformats.org/drawingml/2006/picture">
+                <pic:pic xmlns:pic="http://schemas.openxmlformats.org/drawingml/2006/picture">
+                  <pic:nvPicPr>
+                    <pic:cNvPr id="19" name="Image 19"/>
+                    <pic:cNvPicPr/>
+                  </pic:nvPicPr>
+                  <pic:blipFill>
+                    <a:blip r:embed="rId24">
+                      <a:extLst>
+                        <a:ext uri="{28A0092B-C50C-407E-A947-70E740481C1C}">
+                          <a14:useLocalDpi xmlns:a14="http://schemas.microsoft.com/office/drawing/2010/main" val="0"/>
+                        </a:ext>
+                      </a:extLst>
+                    </a:blip>
+                    <a:stretch>
+                      <a:fillRect/>
+                    </a:stretch>
+                  </pic:blipFill>
+                  <pic:spPr>
+                    <a:xfrm>
+                      <a:off x="0" y="0"/>
+                      <a:ext cx="5760720" cy="3581400"/>
+                    </a:xfrm>
+                    <a:prstGeom prst="rect">
+                      <a:avLst/>
+                    </a:prstGeom>
+                  </pic:spPr>
+                </pic:pic>
+              </a:graphicData>
+            </a:graphic>
+          </wp:inline>
+        </w:drawing>
+      </w:r>
+    </w:p>
+    <w:p/>
+    <w:p>
+      <w:pPr>
+        <w:rPr>
+          <w:b/>
+          <w:bCs/>
+          <w:u w:val="single"/>
+        </w:rPr>
+      </w:pPr>
+      <w:r>
+        <w:rPr>
+          <w:b/>
+          <w:bCs/>
+          <w:u w:val="single"/>
+        </w:rPr>
+        <w:t xml:space="preserve">Puis adapté par la suite sur </w:t>
+      </w:r>
+      <w:proofErr w:type="spellStart"/>
+      <w:r>
+        <w:rPr>
+          <w:b/>
+          <w:bCs/>
+          <w:u w:val="single"/>
+        </w:rPr>
+        <w:t>Laravel</w:t>
+      </w:r>
+      <w:proofErr w:type="spellEnd"/>
+      <w:r>
+        <w:rPr>
+          <w:b/>
+          <w:bCs/>
+          <w:u w:val="single"/>
+        </w:rPr>
+        <w:t> :</w:t>
+      </w:r>
+    </w:p>
+    <w:p>
+      <w:r>
+        <w:rPr>
+          <w:noProof/>
+        </w:rPr>
+        <w:lastRenderedPageBreak/>
+        <w:drawing>
+          <wp:inline distT="0" distB="0" distL="0" distR="0" wp14:anchorId="1C9810C9" wp14:editId="7FD4885A">
+            <wp:extent cx="5585944" cy="2804403"/>
+            <wp:effectExtent l="0" t="0" r="0" b="0"/>
+            <wp:docPr id="20" name="Image 20"/>
+            <wp:cNvGraphicFramePr>
+              <a:graphicFrameLocks xmlns:a="http://schemas.openxmlformats.org/drawingml/2006/main" noChangeAspect="1"/>
+            </wp:cNvGraphicFramePr>
+            <a:graphic xmlns:a="http://schemas.openxmlformats.org/drawingml/2006/main">
+              <a:graphicData uri="http://schemas.openxmlformats.org/drawingml/2006/picture">
+                <pic:pic xmlns:pic="http://schemas.openxmlformats.org/drawingml/2006/picture">
+                  <pic:nvPicPr>
+                    <pic:cNvPr id="20" name="Image 20"/>
+                    <pic:cNvPicPr/>
+                  </pic:nvPicPr>
+                  <pic:blipFill>
+                    <a:blip r:embed="rId25">
+                      <a:extLst>
+                        <a:ext uri="{28A0092B-C50C-407E-A947-70E740481C1C}">
+                          <a14:useLocalDpi xmlns:a14="http://schemas.microsoft.com/office/drawing/2010/main" val="0"/>
+                        </a:ext>
+                      </a:extLst>
+                    </a:blip>
+                    <a:stretch>
+                      <a:fillRect/>
+                    </a:stretch>
+                  </pic:blipFill>
+                  <pic:spPr>
+                    <a:xfrm>
+                      <a:off x="0" y="0"/>
+                      <a:ext cx="5585944" cy="2804403"/>
+                    </a:xfrm>
+                    <a:prstGeom prst="rect">
+                      <a:avLst/>
+                    </a:prstGeom>
+                  </pic:spPr>
+                </pic:pic>
+              </a:graphicData>
+            </a:graphic>
+          </wp:inline>
+        </w:drawing>
+      </w:r>
+      <w:r>
+        <w:rPr>
+          <w:noProof/>
+        </w:rPr>
+        <w:drawing>
+          <wp:inline distT="0" distB="0" distL="0" distR="0" wp14:anchorId="7A867CE4" wp14:editId="14723144">
+            <wp:extent cx="4138019" cy="3269263"/>
+            <wp:effectExtent l="0" t="0" r="0" b="7620"/>
+            <wp:docPr id="21" name="Image 21"/>
+            <wp:cNvGraphicFramePr>
+              <a:graphicFrameLocks xmlns:a="http://schemas.openxmlformats.org/drawingml/2006/main" noChangeAspect="1"/>
+            </wp:cNvGraphicFramePr>
+            <a:graphic xmlns:a="http://schemas.openxmlformats.org/drawingml/2006/main">
+              <a:graphicData uri="http://schemas.openxmlformats.org/drawingml/2006/picture">
+                <pic:pic xmlns:pic="http://schemas.openxmlformats.org/drawingml/2006/picture">
+                  <pic:nvPicPr>
+                    <pic:cNvPr id="21" name="Image 21"/>
+                    <pic:cNvPicPr/>
+                  </pic:nvPicPr>
+                  <pic:blipFill>
+                    <a:blip r:embed="rId26">
+                      <a:extLst>
+                        <a:ext uri="{28A0092B-C50C-407E-A947-70E740481C1C}">
+                          <a14:useLocalDpi xmlns:a14="http://schemas.microsoft.com/office/drawing/2010/main" val="0"/>
+                        </a:ext>
+                      </a:extLst>
+                    </a:blip>
+                    <a:stretch>
+                      <a:fillRect/>
+                    </a:stretch>
+                  </pic:blipFill>
+                  <pic:spPr>
+                    <a:xfrm>
+                      <a:off x="0" y="0"/>
+                      <a:ext cx="4138019" cy="3269263"/>
+                    </a:xfrm>
+                    <a:prstGeom prst="rect">
+                      <a:avLst/>
+                    </a:prstGeom>
+                  </pic:spPr>
+                </pic:pic>
+              </a:graphicData>
+            </a:graphic>
+          </wp:inline>
+        </w:drawing>
+      </w:r>
+      <w:r>
+        <w:rPr>
+          <w:noProof/>
+        </w:rPr>
+        <w:drawing>
+          <wp:inline distT="0" distB="0" distL="0" distR="0" wp14:anchorId="7CFED96B" wp14:editId="57E7E710">
+            <wp:extent cx="4541914" cy="899238"/>
+            <wp:effectExtent l="0" t="0" r="0" b="0"/>
+            <wp:docPr id="23" name="Image 23"/>
+            <wp:cNvGraphicFramePr>
+              <a:graphicFrameLocks xmlns:a="http://schemas.openxmlformats.org/drawingml/2006/main" noChangeAspect="1"/>
+            </wp:cNvGraphicFramePr>
+            <a:graphic xmlns:a="http://schemas.openxmlformats.org/drawingml/2006/main">
+              <a:graphicData uri="http://schemas.openxmlformats.org/drawingml/2006/picture">
+                <pic:pic xmlns:pic="http://schemas.openxmlformats.org/drawingml/2006/picture">
+                  <pic:nvPicPr>
+                    <pic:cNvPr id="23" name="Image 23"/>
+                    <pic:cNvPicPr/>
+                  </pic:nvPicPr>
+                  <pic:blipFill>
+                    <a:blip r:embed="rId27">
+                      <a:extLst>
+                        <a:ext uri="{28A0092B-C50C-407E-A947-70E740481C1C}">
+                          <a14:useLocalDpi xmlns:a14="http://schemas.microsoft.com/office/drawing/2010/main" val="0"/>
+                        </a:ext>
+                      </a:extLst>
+                    </a:blip>
+                    <a:stretch>
+                      <a:fillRect/>
+                    </a:stretch>
+                  </pic:blipFill>
+                  <pic:spPr>
+                    <a:xfrm>
+                      <a:off x="0" y="0"/>
+                      <a:ext cx="4541914" cy="899238"/>
+                    </a:xfrm>
+                    <a:prstGeom prst="rect">
+                      <a:avLst/>
+                    </a:prstGeom>
+                  </pic:spPr>
+                </pic:pic>
+              </a:graphicData>
+            </a:graphic>
+          </wp:inline>
+        </w:drawing>
+      </w:r>
+      <w:r>
+        <w:rPr>
+          <w:noProof/>
+        </w:rPr>
+        <w:lastRenderedPageBreak/>
+        <w:drawing>
+          <wp:inline distT="0" distB="0" distL="0" distR="0" wp14:anchorId="11974314" wp14:editId="0100426E">
+            <wp:extent cx="5060118" cy="1097375"/>
+            <wp:effectExtent l="0" t="0" r="7620" b="7620"/>
+            <wp:docPr id="24" name="Image 24"/>
+            <wp:cNvGraphicFramePr>
+              <a:graphicFrameLocks xmlns:a="http://schemas.openxmlformats.org/drawingml/2006/main" noChangeAspect="1"/>
+            </wp:cNvGraphicFramePr>
+            <a:graphic xmlns:a="http://schemas.openxmlformats.org/drawingml/2006/main">
+              <a:graphicData uri="http://schemas.openxmlformats.org/drawingml/2006/picture">
+                <pic:pic xmlns:pic="http://schemas.openxmlformats.org/drawingml/2006/picture">
+                  <pic:nvPicPr>
+                    <pic:cNvPr id="24" name="Image 24"/>
+                    <pic:cNvPicPr/>
+                  </pic:nvPicPr>
+                  <pic:blipFill>
+                    <a:blip r:embed="rId28">
+                      <a:extLst>
+                        <a:ext uri="{28A0092B-C50C-407E-A947-70E740481C1C}">
+                          <a14:useLocalDpi xmlns:a14="http://schemas.microsoft.com/office/drawing/2010/main" val="0"/>
+                        </a:ext>
+                      </a:extLst>
+                    </a:blip>
+                    <a:stretch>
+                      <a:fillRect/>
+                    </a:stretch>
+                  </pic:blipFill>
+                  <pic:spPr>
+                    <a:xfrm>
+                      <a:off x="0" y="0"/>
+                      <a:ext cx="5060118" cy="1097375"/>
+                    </a:xfrm>
+                    <a:prstGeom prst="rect">
+                      <a:avLst/>
+                    </a:prstGeom>
+                  </pic:spPr>
+                </pic:pic>
+              </a:graphicData>
+            </a:graphic>
+          </wp:inline>
+        </w:drawing>
+      </w:r>
+      <w:r>
+        <w:rPr>
+          <w:noProof/>
+        </w:rPr>
+        <w:drawing>
+          <wp:inline distT="0" distB="0" distL="0" distR="0" wp14:anchorId="46FB1A95" wp14:editId="32DA4C7D">
+            <wp:extent cx="4084674" cy="1104996"/>
+            <wp:effectExtent l="0" t="0" r="0" b="0"/>
+            <wp:docPr id="25" name="Image 25"/>
+            <wp:cNvGraphicFramePr>
+              <a:graphicFrameLocks xmlns:a="http://schemas.openxmlformats.org/drawingml/2006/main" noChangeAspect="1"/>
+            </wp:cNvGraphicFramePr>
+            <a:graphic xmlns:a="http://schemas.openxmlformats.org/drawingml/2006/main">
+              <a:graphicData uri="http://schemas.openxmlformats.org/drawingml/2006/picture">
+                <pic:pic xmlns:pic="http://schemas.openxmlformats.org/drawingml/2006/picture">
+                  <pic:nvPicPr>
+                    <pic:cNvPr id="25" name="Image 25"/>
+                    <pic:cNvPicPr/>
+                  </pic:nvPicPr>
+                  <pic:blipFill>
+                    <a:blip r:embed="rId29">
+                      <a:extLst>
+                        <a:ext uri="{28A0092B-C50C-407E-A947-70E740481C1C}">
+                          <a14:useLocalDpi xmlns:a14="http://schemas.microsoft.com/office/drawing/2010/main" val="0"/>
+                        </a:ext>
+                      </a:extLst>
+                    </a:blip>
+                    <a:stretch>
+                      <a:fillRect/>
+                    </a:stretch>
+                  </pic:blipFill>
+                  <pic:spPr>
+                    <a:xfrm>
+                      <a:off x="0" y="0"/>
+                      <a:ext cx="4084674" cy="1104996"/>
+                    </a:xfrm>
+                    <a:prstGeom prst="rect">
+                      <a:avLst/>
+                    </a:prstGeom>
+                  </pic:spPr>
+                </pic:pic>
+              </a:graphicData>
+            </a:graphic>
+          </wp:inline>
+        </w:drawing>
+      </w:r>
+    </w:p>
+    <w:p>
+      <w:pPr>
+        <w:tabs>
+          <w:tab w:val="left" w:pos="8016"/>
+        </w:tabs>
+      </w:pPr>
+      <w:r>
+        <w:tab/>
+      </w:r>
+      <w:r>
+        <w:rPr>
+          <w:noProof/>
+        </w:rPr>
+        <w:drawing>
+          <wp:inline distT="0" distB="0" distL="0" distR="0" wp14:anchorId="2F157A05" wp14:editId="1C685165">
+            <wp:extent cx="4206605" cy="1120237"/>
+            <wp:effectExtent l="0" t="0" r="3810" b="3810"/>
+            <wp:docPr id="26" name="Image 26"/>
+            <wp:cNvGraphicFramePr>
+              <a:graphicFrameLocks xmlns:a="http://schemas.openxmlformats.org/drawingml/2006/main" noChangeAspect="1"/>
+            </wp:cNvGraphicFramePr>
+            <a:graphic xmlns:a="http://schemas.openxmlformats.org/drawingml/2006/main">
+              <a:graphicData uri="http://schemas.openxmlformats.org/drawingml/2006/picture">
+                <pic:pic xmlns:pic="http://schemas.openxmlformats.org/drawingml/2006/picture">
+                  <pic:nvPicPr>
+                    <pic:cNvPr id="26" name="Image 26"/>
+                    <pic:cNvPicPr/>
+                  </pic:nvPicPr>
+                  <pic:blipFill>
+                    <a:blip r:embed="rId30">
+                      <a:extLst>
+                        <a:ext uri="{28A0092B-C50C-407E-A947-70E740481C1C}">
+                          <a14:useLocalDpi xmlns:a14="http://schemas.microsoft.com/office/drawing/2010/main" val="0"/>
+                        </a:ext>
+                      </a:extLst>
+                    </a:blip>
+                    <a:stretch>
+                      <a:fillRect/>
+                    </a:stretch>
+                  </pic:blipFill>
+                  <pic:spPr>
+                    <a:xfrm>
+                      <a:off x="0" y="0"/>
+                      <a:ext cx="4206605" cy="1120237"/>
+                    </a:xfrm>
+                    <a:prstGeom prst="rect">
+                      <a:avLst/>
+                    </a:prstGeom>
+                  </pic:spPr>
+                </pic:pic>
+              </a:graphicData>
+            </a:graphic>
+          </wp:inline>
+        </w:drawing>
+      </w:r>
+      <w:r>
+        <w:rPr>
+          <w:noProof/>
+        </w:rPr>
+        <w:drawing>
+          <wp:inline distT="0" distB="0" distL="0" distR="0" wp14:anchorId="22C997B9" wp14:editId="6DBDEEA0">
+            <wp:extent cx="4534293" cy="906859"/>
+            <wp:effectExtent l="0" t="0" r="0" b="7620"/>
+            <wp:docPr id="27" name="Image 27"/>
+            <wp:cNvGraphicFramePr>
+              <a:graphicFrameLocks xmlns:a="http://schemas.openxmlformats.org/drawingml/2006/main" noChangeAspect="1"/>
+            </wp:cNvGraphicFramePr>
+            <a:graphic xmlns:a="http://schemas.openxmlformats.org/drawingml/2006/main">
+              <a:graphicData uri="http://schemas.openxmlformats.org/drawingml/2006/picture">
+                <pic:pic xmlns:pic="http://schemas.openxmlformats.org/drawingml/2006/picture">
+                  <pic:nvPicPr>
+                    <pic:cNvPr id="27" name="Image 27"/>
+                    <pic:cNvPicPr/>
+                  </pic:nvPicPr>
+                  <pic:blipFill>
+                    <a:blip r:embed="rId31">
+                      <a:extLst>
+                        <a:ext uri="{28A0092B-C50C-407E-A947-70E740481C1C}">
+                          <a14:useLocalDpi xmlns:a14="http://schemas.microsoft.com/office/drawing/2010/main" val="0"/>
+                        </a:ext>
+                      </a:extLst>
+                    </a:blip>
+                    <a:stretch>
+                      <a:fillRect/>
+                    </a:stretch>
+                  </pic:blipFill>
+                  <pic:spPr>
+                    <a:xfrm>
+                      <a:off x="0" y="0"/>
+                      <a:ext cx="4534293" cy="906859"/>
+                    </a:xfrm>
+                    <a:prstGeom prst="rect">
+                      <a:avLst/>
+                    </a:prstGeom>
+                  </pic:spPr>
+                </pic:pic>
+              </a:graphicData>
+            </a:graphic>
+          </wp:inline>
+        </w:drawing>
+      </w:r>
+      <w:r>
+        <w:rPr>
+          <w:noProof/>
+        </w:rPr>
+        <w:drawing>
+          <wp:inline distT="0" distB="0" distL="0" distR="0" wp14:anchorId="2208553C" wp14:editId="6833EC30">
+            <wp:extent cx="4115157" cy="1059272"/>
+            <wp:effectExtent l="0" t="0" r="0" b="7620"/>
+            <wp:docPr id="28" name="Image 28"/>
+            <wp:cNvGraphicFramePr>
+              <a:graphicFrameLocks xmlns:a="http://schemas.openxmlformats.org/drawingml/2006/main" noChangeAspect="1"/>
+            </wp:cNvGraphicFramePr>
+            <a:graphic xmlns:a="http://schemas.openxmlformats.org/drawingml/2006/main">
+              <a:graphicData uri="http://schemas.openxmlformats.org/drawingml/2006/picture">
+                <pic:pic xmlns:pic="http://schemas.openxmlformats.org/drawingml/2006/picture">
+                  <pic:nvPicPr>
+                    <pic:cNvPr id="28" name="Image 28"/>
+                    <pic:cNvPicPr/>
+                  </pic:nvPicPr>
+                  <pic:blipFill>
+                    <a:blip r:embed="rId32">
+                      <a:extLst>
+                        <a:ext uri="{28A0092B-C50C-407E-A947-70E740481C1C}">
+                          <a14:useLocalDpi xmlns:a14="http://schemas.microsoft.com/office/drawing/2010/main" val="0"/>
+                        </a:ext>
+                      </a:extLst>
+                    </a:blip>
+                    <a:stretch>
+                      <a:fillRect/>
+                    </a:stretch>
+                  </pic:blipFill>
+                  <pic:spPr>
+                    <a:xfrm>
+                      <a:off x="0" y="0"/>
+                      <a:ext cx="4115157" cy="1059272"/>
+                    </a:xfrm>
+                    <a:prstGeom prst="rect">
+                      <a:avLst/>
+                    </a:prstGeom>
+                  </pic:spPr>
+                </pic:pic>
+              </a:graphicData>
+            </a:graphic>
+          </wp:inline>
+        </w:drawing>
+      </w:r>
+      <w:r>
+        <w:rPr>
+          <w:noProof/>
+        </w:rPr>
+        <w:drawing>
+          <wp:inline distT="0" distB="0" distL="0" distR="0" wp14:anchorId="03946534" wp14:editId="25D4B786">
+            <wp:extent cx="4839119" cy="944962"/>
+            <wp:effectExtent l="0" t="0" r="0" b="7620"/>
+            <wp:docPr id="29" name="Image 29"/>
+            <wp:cNvGraphicFramePr>
+              <a:graphicFrameLocks xmlns:a="http://schemas.openxmlformats.org/drawingml/2006/main" noChangeAspect="1"/>
+            </wp:cNvGraphicFramePr>
+            <a:graphic xmlns:a="http://schemas.openxmlformats.org/drawingml/2006/main">
+              <a:graphicData uri="http://schemas.openxmlformats.org/drawingml/2006/picture">
+                <pic:pic xmlns:pic="http://schemas.openxmlformats.org/drawingml/2006/picture">
+                  <pic:nvPicPr>
+                    <pic:cNvPr id="29" name="Image 29"/>
+                    <pic:cNvPicPr/>
+                  </pic:nvPicPr>
+                  <pic:blipFill>
+                    <a:blip r:embed="rId33">
+                      <a:extLst>
+                        <a:ext uri="{28A0092B-C50C-407E-A947-70E740481C1C}">
+                          <a14:useLocalDpi xmlns:a14="http://schemas.microsoft.com/office/drawing/2010/main" val="0"/>
+                        </a:ext>
+                      </a:extLst>
+                    </a:blip>
+                    <a:stretch>
+                      <a:fillRect/>
+                    </a:stretch>
+                  </pic:blipFill>
+                  <pic:spPr>
+                    <a:xfrm>
+                      <a:off x="0" y="0"/>
+                      <a:ext cx="4839119" cy="944962"/>
+                    </a:xfrm>
+                    <a:prstGeom prst="rect">
+                      <a:avLst/>
+                    </a:prstGeom>
+                  </pic:spPr>
+                </pic:pic>
+              </a:graphicData>
+            </a:graphic>
+          </wp:inline>
+        </w:drawing>
+      </w:r>
+    </w:p>
+    <w:p>
+      <w:pPr>
+        <w:tabs>
+          <w:tab w:val="left" w:pos="8016"/>
+        </w:tabs>
+      </w:pPr>
+    </w:p>
+    <w:p>
+      <w:pPr>
+        <w:tabs>
+          <w:tab w:val="left" w:pos="8016"/>
+        </w:tabs>
+      </w:pPr>
+    </w:p>
     <w:sectPr>
-      <w:footerReference w:type="default" r:id="rId12"/>
+      <w:footerReference w:type="default" r:id="rId34"/>
       <w:pgSz w:w="11906" w:h="16838"/>
       <w:pgMar w:top="1417" w:right="1417" w:bottom="1417" w:left="1417" w:header="708" w:footer="708" w:gutter="0"/>
       <w:cols w:space="708"/>
@@ -1612,13 +3132,61 @@
 
 <file path=word/footer1.xml><?xml version="1.0" encoding="utf-8"?>
 <w:ftr xmlns:wpc="http://schemas.microsoft.com/office/word/2010/wordprocessingCanvas" xmlns:cx="http://schemas.microsoft.com/office/drawing/2014/chartex" xmlns:cx1="http://schemas.microsoft.com/office/drawing/2015/9/8/chartex" xmlns:cx2="http://schemas.microsoft.com/office/drawing/2015/10/21/chartex" xmlns:cx3="http://schemas.microsoft.com/office/drawing/2016/5/9/chartex" xmlns:cx4="http://schemas.microsoft.com/office/drawing/2016/5/10/chartex" xmlns:cx5="http://schemas.microsoft.com/office/drawing/2016/5/11/chartex" xmlns:cx6="http://schemas.microsoft.com/office/drawing/2016/5/12/chartex" xmlns:cx7="http://schemas.microsoft.com/office/drawing/2016/5/13/chartex" xmlns:cx8="http://schemas.microsoft.com/office/drawing/2016/5/14/chartex" xmlns:mc="http://schemas.openxmlformats.org/markup-compatibility/2006" xmlns:aink="http://schemas.microsoft.com/office/drawing/2016/ink" xmlns:am3d="http://schemas.microsoft.com/office/drawing/2017/model3d" xmlns:o="urn:schemas-microsoft-com:office:office" xmlns:r="http://schemas.openxmlformats.org/officeDocument/2006/relationships" xmlns:m="http://schemas.openxmlformats.org/officeDocument/2006/math" xmlns:v="urn:schemas-microsoft-com:vml" xmlns:wp14="http://schemas.microsoft.com/office/word/2010/wordprocessingDrawing" xmlns:wp="http://schemas.openxmlformats.org/drawingml/2006/wordprocessingDrawing" xmlns:w10="urn:schemas-microsoft-com:office:word" xmlns:w="http://schemas.openxmlformats.org/wordprocessingml/2006/main" xmlns:w14="http://schemas.microsoft.com/office/word/2010/wordml" xmlns:w15="http://schemas.microsoft.com/office/word/2012/wordml" xmlns:w16cex="http://schemas.microsoft.com/office/word/2018/wordml/cex" xmlns:w16cid="http://schemas.microsoft.com/office/word/2016/wordml/cid" xmlns:w16="http://schemas.microsoft.com/office/word/2018/wordml" xmlns:w16sdtdh="http://schemas.microsoft.com/office/word/2020/wordml/sdtdatahash" xmlns:w16se="http://schemas.microsoft.com/office/word/2015/wordml/symex" xmlns:wpg="http://schemas.microsoft.com/office/word/2010/wordprocessingGroup" xmlns:wpi="http://schemas.microsoft.com/office/word/2010/wordprocessingInk" xmlns:wne="http://schemas.microsoft.com/office/word/2006/wordml" xmlns:wps="http://schemas.microsoft.com/office/word/2010/wordprocessingShape" mc:Ignorable="w14 w15 w16se w16cid w16 w16cex w16sdtdh wp14">
+  <w:sdt>
+    <w:sdtPr>
+      <w:id w:val="50578459"/>
+      <w:docPartObj>
+        <w:docPartGallery w:val="Page Numbers (Bottom of Page)"/>
+        <w:docPartUnique/>
+      </w:docPartObj>
+    </w:sdtPr>
+    <w:sdtEndPr>
+      <w:rPr>
+        <w:color w:val="7F7F7F" w:themeColor="background1" w:themeShade="7F"/>
+        <w:spacing w:val="60"/>
+      </w:rPr>
+    </w:sdtEndPr>
+    <w:sdtContent>
+      <w:p>
+        <w:pPr>
+          <w:pStyle w:val="Pieddepage"/>
+          <w:pBdr>
+            <w:top w:val="single" w:sz="4" w:space="1" w:color="D9D9D9" w:themeColor="background1" w:themeShade="D9"/>
+          </w:pBdr>
+          <w:jc w:val="right"/>
+        </w:pPr>
+        <w:r>
+          <w:fldChar w:fldCharType="begin"/>
+        </w:r>
+        <w:r>
+          <w:instrText>PAGE   \* MERGEFORMAT</w:instrText>
+        </w:r>
+        <w:r>
+          <w:fldChar w:fldCharType="separate"/>
+        </w:r>
+        <w:r>
+          <w:t>2</w:t>
+        </w:r>
+        <w:r>
+          <w:fldChar w:fldCharType="end"/>
+        </w:r>
+        <w:r>
+          <w:t xml:space="preserve"> | </w:t>
+        </w:r>
+        <w:r>
+          <w:rPr>
+            <w:color w:val="7F7F7F" w:themeColor="background1" w:themeShade="7F"/>
+            <w:spacing w:val="60"/>
+          </w:rPr>
+          <w:t>Page</w:t>
+        </w:r>
+      </w:p>
+    </w:sdtContent>
+  </w:sdt>
   <w:p>
     <w:pPr>
       <w:pStyle w:val="Pieddepage"/>
     </w:pPr>
-    <w:r>
-      <w:t>Callac soft collège ------------------------------------------------------------------------------------------- PAGE 1/</w:t>
-    </w:r>
   </w:p>
 </w:ftr>
 </file>

</xml_diff>